<commit_message>
sxedon oloklhrwmeno to erwthma 3
</commit_message>
<xml_diff>
--- a/Project/Αναφορά.docx
+++ b/Project/Αναφορά.docx
@@ -513,7 +513,7 @@
         <w:rPr>
           <w:b/>
         </w:rPr>
-        <w:t>Τι προϊόν μεταφέρει και αν .</w:t>
+        <w:t>Ποια οχήματα καταναλώνουν ένα συγκεκριμένο καύσιμο .</w:t>
       </w:r>
     </w:p>
     <w:p>
@@ -531,7 +531,7 @@
         <w:rPr>
           <w:b/>
         </w:rPr>
-        <w:t>Ποια είναι η τιμή του συγκεκριμένου οχήματος .</w:t>
+        <w:t>Τι προϊόν μεταφέρει και αν .</w:t>
       </w:r>
     </w:p>
     <w:p>
@@ -550,7 +550,13 @@
           <w:b/>
         </w:rPr>
         <w:lastRenderedPageBreak/>
-        <w:t>Ποιο είναι το όνομα του οχήματος</w:t>
+        <w:t xml:space="preserve">Ποια είναι τα μεγάλα φορτηγά και ποια τα μικρά </w:t>
+      </w:r>
+      <w:r>
+        <w:rPr>
+          <w:b/>
+        </w:rPr>
+        <w:t>.</w:t>
       </w:r>
     </w:p>
     <w:p>
@@ -568,6 +574,42 @@
         <w:rPr>
           <w:b/>
         </w:rPr>
+        <w:t>Ποια είναι η τιμή του συγκεκριμένου οχήματος .</w:t>
+      </w:r>
+    </w:p>
+    <w:p>
+      <w:pPr>
+        <w:pStyle w:val="a3"/>
+        <w:numPr>
+          <w:ilvl w:val="0"/>
+          <w:numId w:val="3"/>
+        </w:numPr>
+        <w:rPr>
+          <w:b/>
+        </w:rPr>
+      </w:pPr>
+      <w:r>
+        <w:rPr>
+          <w:b/>
+        </w:rPr>
+        <w:t>Ποιο είναι το όνομα του οχήματος</w:t>
+      </w:r>
+    </w:p>
+    <w:p>
+      <w:pPr>
+        <w:pStyle w:val="a3"/>
+        <w:numPr>
+          <w:ilvl w:val="0"/>
+          <w:numId w:val="3"/>
+        </w:numPr>
+        <w:rPr>
+          <w:b/>
+        </w:rPr>
+      </w:pPr>
+      <w:r>
+        <w:rPr>
+          <w:b/>
+        </w:rPr>
         <w:t xml:space="preserve">Ποιο είναι το όνομα του πελάτη το </w:t>
       </w:r>
       <w:r>
@@ -615,7 +657,19 @@
         <w:rPr>
           <w:bCs/>
         </w:rPr>
-        <w:t xml:space="preserve"> τότε θα έχουμε επιπλέον πληροφορία όπως να μπορούμε να δούμε ότι έχει αγοράσει ο πελάτης από το κατάστημα, ποιο όχημα είναι το γρηγορότερο από όλα , σε ποιον πελάτη ανήκουν τα οχήματα(μεταχειρισμένα) που έχουμε αγοράσει καθώς και ποιο είναι το φιλικότερο προς το περιβάλλον όχημα .</w:t>
+        <w:t xml:space="preserve"> τότε θα έχουμε επιπλέον πληροφορία όπως να μπορούμε να δούμε ότι έχει αγοράσει ο πελάτης από το κατάστημα, ποιο όχημα είναι το γρηγορότερο από όλα , σε ποιον πελάτη ανήκουν τα οχήματα(μεταχειρισμένα) που έχουμε αγοράσει καθώς και ποιο είναι το φιλικότερο προς το περιβάλλον όχημα </w:t>
+      </w:r>
+      <w:r>
+        <w:rPr>
+          <w:bCs/>
+        </w:rPr>
+        <w:t>, την κατηγορία του οχήματος, το μέγεθος του οχήματος(μόνο για φορτηγα)</w:t>
+      </w:r>
+      <w:r>
+        <w:rPr>
+          <w:bCs/>
+        </w:rPr>
+        <w:t>.</w:t>
       </w:r>
     </w:p>
     <w:p>
@@ -636,8 +690,6 @@
         </w:rPr>
         <w:t xml:space="preserve"> .</w:t>
       </w:r>
-      <w:bookmarkStart w:id="0" w:name="_GoBack"/>
-      <w:bookmarkEnd w:id="0"/>
       <w:r>
         <w:rPr>
           <w:bCs/>
@@ -829,19 +881,11 @@
         </w:rPr>
         <w:t xml:space="preserve"> </w:t>
       </w:r>
-      <w:proofErr w:type="spellStart"/>
-      <w:r>
-        <w:rPr>
-          <w:bCs/>
-        </w:rPr>
-        <w:t>Υπο</w:t>
-      </w:r>
-      <w:proofErr w:type="spellEnd"/>
-      <w:r>
-        <w:rPr>
-          <w:bCs/>
-        </w:rPr>
-        <w:t xml:space="preserve">-Κλάση της </w:t>
+      <w:r>
+        <w:rPr>
+          <w:bCs/>
+        </w:rPr>
+        <w:t xml:space="preserve">Υπο-Κλάση της </w:t>
       </w:r>
       <w:r>
         <w:rPr>
@@ -889,19 +933,11 @@
         </w:rPr>
         <w:t xml:space="preserve">  </w:t>
       </w:r>
-      <w:proofErr w:type="spellStart"/>
-      <w:r>
-        <w:rPr>
-          <w:bCs/>
-        </w:rPr>
-        <w:t>Υπο</w:t>
-      </w:r>
-      <w:proofErr w:type="spellEnd"/>
-      <w:r>
-        <w:rPr>
-          <w:bCs/>
-        </w:rPr>
-        <w:t xml:space="preserve">-Κλάση της </w:t>
+      <w:r>
+        <w:rPr>
+          <w:bCs/>
+        </w:rPr>
+        <w:t xml:space="preserve">Υπο-Κλάση της </w:t>
       </w:r>
       <w:r>
         <w:rPr>
@@ -950,7 +986,6 @@
         </w:rPr>
         <w:t xml:space="preserve">Κλάση η οποία περιλαμβάνει τους τύπους οχημάτων που είναι κατάλληλα για οδήγηση σε </w:t>
       </w:r>
-      <w:proofErr w:type="spellStart"/>
       <w:r>
         <w:rPr>
           <w:bCs/>
@@ -969,7 +1004,6 @@
         </w:rPr>
         <w:t>τομένους</w:t>
       </w:r>
-      <w:proofErr w:type="spellEnd"/>
       <w:r>
         <w:rPr>
           <w:bCs/>
@@ -995,7 +1029,6 @@
           <w:u w:val="single"/>
         </w:rPr>
       </w:pPr>
-      <w:proofErr w:type="spellStart"/>
       <w:r>
         <w:rPr>
           <w:b/>
@@ -1004,7 +1037,6 @@
         </w:rPr>
         <w:t>UsedVehicles</w:t>
       </w:r>
-      <w:proofErr w:type="spellEnd"/>
       <w:r>
         <w:rPr>
           <w:b/>
@@ -1061,7 +1093,6 @@
         </w:rPr>
         <w:t xml:space="preserve"> του στο κατάστημα (μεσώ της ιδιότητας </w:t>
       </w:r>
-      <w:proofErr w:type="spellStart"/>
       <w:r>
         <w:rPr>
           <w:bCs/>
@@ -1069,7 +1100,6 @@
         </w:rPr>
         <w:t>soldBy</w:t>
       </w:r>
-      <w:proofErr w:type="spellEnd"/>
       <w:r>
         <w:rPr>
           <w:bCs/>
@@ -1150,19 +1180,11 @@
         </w:rPr>
         <w:t xml:space="preserve"> </w:t>
       </w:r>
-      <w:proofErr w:type="spellStart"/>
-      <w:r>
-        <w:rPr>
-          <w:bCs/>
-        </w:rPr>
-        <w:t>Υπο</w:t>
-      </w:r>
-      <w:proofErr w:type="spellEnd"/>
-      <w:r>
-        <w:rPr>
-          <w:bCs/>
-        </w:rPr>
-        <w:t xml:space="preserve">-κλάση της </w:t>
+      <w:r>
+        <w:rPr>
+          <w:bCs/>
+        </w:rPr>
+        <w:t xml:space="preserve">Υπο-κλάση της </w:t>
       </w:r>
       <w:r>
         <w:rPr>
@@ -1190,7 +1212,6 @@
           <w:u w:val="single"/>
         </w:rPr>
       </w:pPr>
-      <w:proofErr w:type="spellStart"/>
       <w:r>
         <w:rPr>
           <w:b/>
@@ -1199,7 +1220,6 @@
         </w:rPr>
         <w:t>CarTransport</w:t>
       </w:r>
-      <w:proofErr w:type="spellEnd"/>
       <w:r>
         <w:rPr>
           <w:b/>
@@ -1213,19 +1233,11 @@
         </w:rPr>
         <w:t xml:space="preserve"> </w:t>
       </w:r>
-      <w:proofErr w:type="spellStart"/>
-      <w:r>
-        <w:rPr>
-          <w:bCs/>
-        </w:rPr>
-        <w:t>Υπο</w:t>
-      </w:r>
-      <w:proofErr w:type="spellEnd"/>
-      <w:r>
-        <w:rPr>
-          <w:bCs/>
-        </w:rPr>
-        <w:t xml:space="preserve">-κλάση της </w:t>
+      <w:r>
+        <w:rPr>
+          <w:bCs/>
+        </w:rPr>
+        <w:t xml:space="preserve">Υπο-κλάση της </w:t>
       </w:r>
       <w:r>
         <w:rPr>
@@ -1286,19 +1298,11 @@
         </w:rPr>
         <w:t xml:space="preserve"> </w:t>
       </w:r>
-      <w:proofErr w:type="spellStart"/>
-      <w:r>
-        <w:rPr>
-          <w:bCs/>
-        </w:rPr>
-        <w:t>Υπο</w:t>
-      </w:r>
-      <w:proofErr w:type="spellEnd"/>
-      <w:r>
-        <w:rPr>
-          <w:bCs/>
-        </w:rPr>
-        <w:t xml:space="preserve">-κλάση της </w:t>
+      <w:r>
+        <w:rPr>
+          <w:bCs/>
+        </w:rPr>
+        <w:t xml:space="preserve">Υπο-κλάση της </w:t>
       </w:r>
       <w:r>
         <w:rPr>
@@ -1365,19 +1369,11 @@
         </w:rPr>
         <w:t xml:space="preserve"> </w:t>
       </w:r>
-      <w:proofErr w:type="spellStart"/>
-      <w:r>
-        <w:rPr>
-          <w:bCs/>
-        </w:rPr>
-        <w:t>Υπο</w:t>
-      </w:r>
-      <w:proofErr w:type="spellEnd"/>
-      <w:r>
-        <w:rPr>
-          <w:bCs/>
-        </w:rPr>
-        <w:t xml:space="preserve">-κλάση της </w:t>
+      <w:r>
+        <w:rPr>
+          <w:bCs/>
+        </w:rPr>
+        <w:t xml:space="preserve">Υπο-κλάση της </w:t>
       </w:r>
       <w:r>
         <w:rPr>
@@ -1490,7 +1486,6 @@
         </w:rPr>
         <w:t xml:space="preserve">Κλάση τομής των </w:t>
       </w:r>
-      <w:proofErr w:type="spellStart"/>
       <w:r>
         <w:rPr>
           <w:bCs/>
@@ -1498,7 +1493,6 @@
         </w:rPr>
         <w:t>CarTransport</w:t>
       </w:r>
-      <w:proofErr w:type="spellEnd"/>
       <w:r>
         <w:rPr>
           <w:bCs/>
@@ -1543,7 +1537,6 @@
           <w:bCs/>
         </w:rPr>
       </w:pPr>
-      <w:proofErr w:type="spellStart"/>
       <w:r>
         <w:rPr>
           <w:b/>
@@ -1552,7 +1545,6 @@
         </w:rPr>
         <w:t>farmVehicle</w:t>
       </w:r>
-      <w:proofErr w:type="spellEnd"/>
       <w:r>
         <w:rPr>
           <w:b/>
@@ -1572,7 +1564,6 @@
         </w:rPr>
         <w:t xml:space="preserve">Κλάση τομής των </w:t>
       </w:r>
-      <w:proofErr w:type="spellStart"/>
       <w:r>
         <w:rPr>
           <w:bCs/>
@@ -1580,7 +1571,6 @@
         </w:rPr>
         <w:t>CarTransport</w:t>
       </w:r>
-      <w:proofErr w:type="spellEnd"/>
       <w:r>
         <w:rPr>
           <w:bCs/>
@@ -1683,7 +1673,6 @@
           <w:u w:val="single"/>
         </w:rPr>
       </w:pPr>
-      <w:proofErr w:type="spellStart"/>
       <w:r>
         <w:rPr>
           <w:b/>
@@ -1692,7 +1681,6 @@
         </w:rPr>
         <w:t>racingCar</w:t>
       </w:r>
-      <w:proofErr w:type="spellEnd"/>
       <w:r>
         <w:rPr>
           <w:b/>
@@ -1757,7 +1745,6 @@
           <w:u w:val="single"/>
         </w:rPr>
       </w:pPr>
-      <w:proofErr w:type="spellStart"/>
       <w:r>
         <w:rPr>
           <w:b/>
@@ -1766,7 +1753,6 @@
         </w:rPr>
         <w:t>dirtRacingCar</w:t>
       </w:r>
-      <w:proofErr w:type="spellEnd"/>
       <w:r>
         <w:rPr>
           <w:b/>
@@ -1799,7 +1785,6 @@
         </w:rPr>
         <w:t xml:space="preserve"> και </w:t>
       </w:r>
-      <w:proofErr w:type="spellStart"/>
       <w:r>
         <w:rPr>
           <w:bCs/>
@@ -1807,7 +1792,6 @@
         </w:rPr>
         <w:t>racingCar</w:t>
       </w:r>
-      <w:proofErr w:type="spellEnd"/>
       <w:r>
         <w:rPr>
           <w:bCs/>
@@ -1832,6 +1816,7 @@
           <w:u w:val="single"/>
           <w:lang w:val="en-US"/>
         </w:rPr>
+        <w:lastRenderedPageBreak/>
         <w:t>formula</w:t>
       </w:r>
       <w:r>
@@ -1866,17 +1851,14 @@
           <w:u w:val="single"/>
         </w:rPr>
       </w:pPr>
-      <w:proofErr w:type="spellStart"/>
-      <w:r>
-        <w:rPr>
-          <w:b/>
-          <w:u w:val="single"/>
-          <w:lang w:val="en-US"/>
-        </w:rPr>
-        <w:lastRenderedPageBreak/>
+      <w:r>
+        <w:rPr>
+          <w:b/>
+          <w:u w:val="single"/>
+          <w:lang w:val="en-US"/>
+        </w:rPr>
         <w:t>roadRacingCar</w:t>
       </w:r>
-      <w:proofErr w:type="spellEnd"/>
       <w:r>
         <w:rPr>
           <w:b/>
@@ -1896,7 +1878,6 @@
         </w:rPr>
         <w:t xml:space="preserve">Κλάση τομής των </w:t>
       </w:r>
-      <w:proofErr w:type="spellStart"/>
       <w:r>
         <w:rPr>
           <w:bCs/>
@@ -1904,7 +1885,6 @@
         </w:rPr>
         <w:t>racingCar</w:t>
       </w:r>
-      <w:proofErr w:type="spellEnd"/>
       <w:r>
         <w:rPr>
           <w:bCs/>
@@ -1924,14 +1904,12 @@
         </w:rPr>
         <w:t xml:space="preserve"> η οποία περιέχει τα αγωνιστικά αμάξια που μπορούν να αγωνιστούν μόνο σε </w:t>
       </w:r>
-      <w:proofErr w:type="spellStart"/>
       <w:r>
         <w:rPr>
           <w:bCs/>
         </w:rPr>
         <w:t>ασφαλτομένους</w:t>
       </w:r>
-      <w:proofErr w:type="spellEnd"/>
       <w:r>
         <w:rPr>
           <w:bCs/>
@@ -1971,19 +1949,11 @@
         </w:rPr>
         <w:t xml:space="preserve"> </w:t>
       </w:r>
-      <w:proofErr w:type="spellStart"/>
-      <w:r>
-        <w:rPr>
-          <w:bCs/>
-        </w:rPr>
-        <w:t>Υπο</w:t>
-      </w:r>
-      <w:proofErr w:type="spellEnd"/>
-      <w:r>
-        <w:rPr>
-          <w:bCs/>
-        </w:rPr>
-        <w:t xml:space="preserve">-κλάση της </w:t>
+      <w:r>
+        <w:rPr>
+          <w:bCs/>
+        </w:rPr>
+        <w:t xml:space="preserve">Υπο-κλάση της </w:t>
       </w:r>
       <w:r>
         <w:rPr>
@@ -2011,7 +1981,6 @@
           <w:u w:val="single"/>
         </w:rPr>
       </w:pPr>
-      <w:proofErr w:type="spellStart"/>
       <w:r>
         <w:rPr>
           <w:b/>
@@ -2020,7 +1989,6 @@
         </w:rPr>
         <w:t>MotorSport</w:t>
       </w:r>
-      <w:proofErr w:type="spellEnd"/>
       <w:r>
         <w:rPr>
           <w:b/>
@@ -2041,19 +2009,11 @@
         </w:rPr>
         <w:t xml:space="preserve"> </w:t>
       </w:r>
-      <w:proofErr w:type="spellStart"/>
-      <w:r>
-        <w:rPr>
-          <w:bCs/>
-        </w:rPr>
-        <w:t>Υπο</w:t>
-      </w:r>
-      <w:proofErr w:type="spellEnd"/>
-      <w:r>
-        <w:rPr>
-          <w:bCs/>
-        </w:rPr>
-        <w:t xml:space="preserve">-κλάση της </w:t>
+      <w:r>
+        <w:rPr>
+          <w:bCs/>
+        </w:rPr>
+        <w:t xml:space="preserve">Υπο-κλάση της </w:t>
       </w:r>
       <w:r>
         <w:rPr>
@@ -2132,7 +2092,6 @@
           <w:u w:val="single"/>
         </w:rPr>
       </w:pPr>
-      <w:proofErr w:type="spellStart"/>
       <w:r>
         <w:rPr>
           <w:b/>
@@ -2141,7 +2100,6 @@
         </w:rPr>
         <w:t>MotorTransport</w:t>
       </w:r>
-      <w:proofErr w:type="spellEnd"/>
       <w:r>
         <w:rPr>
           <w:b/>
@@ -2155,19 +2113,11 @@
         </w:rPr>
         <w:t xml:space="preserve"> </w:t>
       </w:r>
-      <w:proofErr w:type="spellStart"/>
-      <w:r>
-        <w:rPr>
-          <w:bCs/>
-        </w:rPr>
-        <w:t>Υπο</w:t>
-      </w:r>
-      <w:proofErr w:type="spellEnd"/>
-      <w:r>
-        <w:rPr>
-          <w:bCs/>
-        </w:rPr>
-        <w:t xml:space="preserve">-κλάση της </w:t>
+      <w:r>
+        <w:rPr>
+          <w:bCs/>
+        </w:rPr>
+        <w:t xml:space="preserve">Υπο-κλάση της </w:t>
       </w:r>
       <w:r>
         <w:rPr>
@@ -2231,7 +2181,6 @@
           <w:u w:val="single"/>
         </w:rPr>
       </w:pPr>
-      <w:proofErr w:type="spellStart"/>
       <w:r>
         <w:rPr>
           <w:b/>
@@ -2240,7 +2189,6 @@
         </w:rPr>
         <w:t>racingBike</w:t>
       </w:r>
-      <w:proofErr w:type="spellEnd"/>
       <w:r>
         <w:rPr>
           <w:b/>
@@ -2273,7 +2221,6 @@
         </w:rPr>
         <w:t xml:space="preserve"> και </w:t>
       </w:r>
-      <w:proofErr w:type="spellStart"/>
       <w:r>
         <w:rPr>
           <w:bCs/>
@@ -2295,7 +2242,6 @@
         </w:rPr>
         <w:t>port</w:t>
       </w:r>
-      <w:proofErr w:type="spellEnd"/>
       <w:r>
         <w:rPr>
           <w:bCs/>
@@ -2357,7 +2303,6 @@
           <w:u w:val="single"/>
         </w:rPr>
       </w:pPr>
-      <w:proofErr w:type="spellStart"/>
       <w:r>
         <w:rPr>
           <w:b/>
@@ -2366,7 +2311,6 @@
         </w:rPr>
         <w:t>dirtRacingBike</w:t>
       </w:r>
-      <w:proofErr w:type="spellEnd"/>
       <w:r>
         <w:rPr>
           <w:b/>
@@ -2399,7 +2343,6 @@
         </w:rPr>
         <w:t xml:space="preserve"> και </w:t>
       </w:r>
-      <w:proofErr w:type="spellStart"/>
       <w:r>
         <w:rPr>
           <w:bCs/>
@@ -2414,7 +2357,6 @@
         </w:rPr>
         <w:t>Bike</w:t>
       </w:r>
-      <w:proofErr w:type="spellEnd"/>
       <w:r>
         <w:rPr>
           <w:bCs/>
@@ -2481,7 +2423,6 @@
           <w:bCs/>
         </w:rPr>
       </w:pPr>
-      <w:proofErr w:type="spellStart"/>
       <w:r>
         <w:rPr>
           <w:b/>
@@ -2490,7 +2431,6 @@
         </w:rPr>
         <w:t>roadRacingBike</w:t>
       </w:r>
-      <w:proofErr w:type="spellEnd"/>
       <w:r>
         <w:rPr>
           <w:b/>
@@ -2523,7 +2463,6 @@
         </w:rPr>
         <w:t xml:space="preserve"> και </w:t>
       </w:r>
-      <w:proofErr w:type="spellStart"/>
       <w:r>
         <w:rPr>
           <w:bCs/>
@@ -2531,21 +2470,18 @@
         </w:rPr>
         <w:t>racingBike</w:t>
       </w:r>
-      <w:proofErr w:type="spellEnd"/>
       <w:r>
         <w:rPr>
           <w:bCs/>
         </w:rPr>
         <w:t xml:space="preserve"> η οποία περιέχει τις αγωνιστικές μηχανές που μπορούν να αγωνιστούν μόνο σε </w:t>
       </w:r>
-      <w:proofErr w:type="spellStart"/>
       <w:r>
         <w:rPr>
           <w:bCs/>
         </w:rPr>
         <w:t>ασφαλτομένους</w:t>
       </w:r>
-      <w:proofErr w:type="spellEnd"/>
       <w:r>
         <w:rPr>
           <w:bCs/>
@@ -2592,7 +2528,6 @@
         </w:rPr>
         <w:t xml:space="preserve">Κλάση τομής των </w:t>
       </w:r>
-      <w:proofErr w:type="spellStart"/>
       <w:r>
         <w:rPr>
           <w:bCs/>
@@ -2600,7 +2535,6 @@
         </w:rPr>
         <w:t>MotorSport</w:t>
       </w:r>
-      <w:proofErr w:type="spellEnd"/>
       <w:r>
         <w:rPr>
           <w:bCs/>
@@ -2673,7 +2607,6 @@
         </w:rPr>
         <w:t xml:space="preserve">Κλάση περιορισμού η οποία περιέχει τις </w:t>
       </w:r>
-      <w:proofErr w:type="spellStart"/>
       <w:r>
         <w:rPr>
           <w:bCs/>
@@ -2690,14 +2623,7 @@
         <w:rPr>
           <w:bCs/>
         </w:rPr>
-        <w:t>κυκλες</w:t>
-      </w:r>
-      <w:proofErr w:type="spellEnd"/>
-      <w:r>
-        <w:rPr>
-          <w:bCs/>
-        </w:rPr>
-        <w:t xml:space="preserve"> </w:t>
+        <w:t xml:space="preserve">κυκλες </w:t>
       </w:r>
       <w:r>
         <w:rPr>
@@ -2739,19 +2665,11 @@
         </w:rPr>
         <w:t xml:space="preserve"> </w:t>
       </w:r>
-      <w:proofErr w:type="spellStart"/>
-      <w:r>
-        <w:rPr>
-          <w:bCs/>
-        </w:rPr>
-        <w:t>Υπο</w:t>
-      </w:r>
-      <w:proofErr w:type="spellEnd"/>
-      <w:r>
-        <w:rPr>
-          <w:bCs/>
-        </w:rPr>
-        <w:t xml:space="preserve">-κλάση της </w:t>
+      <w:r>
+        <w:rPr>
+          <w:bCs/>
+        </w:rPr>
+        <w:t xml:space="preserve">Υπο-κλάση της </w:t>
       </w:r>
       <w:r>
         <w:rPr>
@@ -2807,19 +2725,11 @@
         </w:rPr>
         <w:t xml:space="preserve"> </w:t>
       </w:r>
-      <w:proofErr w:type="spellStart"/>
-      <w:r>
-        <w:rPr>
-          <w:bCs/>
-        </w:rPr>
-        <w:t>Υπο</w:t>
-      </w:r>
-      <w:proofErr w:type="spellEnd"/>
-      <w:r>
-        <w:rPr>
-          <w:bCs/>
-        </w:rPr>
-        <w:t xml:space="preserve">-κλάση της </w:t>
+      <w:r>
+        <w:rPr>
+          <w:bCs/>
+        </w:rPr>
+        <w:t xml:space="preserve">Υπο-κλάση της </w:t>
       </w:r>
       <w:r>
         <w:rPr>
@@ -2880,19 +2790,11 @@
         </w:rPr>
         <w:t xml:space="preserve"> </w:t>
       </w:r>
-      <w:proofErr w:type="spellStart"/>
-      <w:r>
-        <w:rPr>
-          <w:bCs/>
-        </w:rPr>
-        <w:t>Υπο</w:t>
-      </w:r>
-      <w:proofErr w:type="spellEnd"/>
-      <w:r>
-        <w:rPr>
-          <w:bCs/>
-        </w:rPr>
-        <w:t xml:space="preserve">-κλάση </w:t>
+      <w:r>
+        <w:rPr>
+          <w:bCs/>
+        </w:rPr>
+        <w:t xml:space="preserve">Υπο-κλάση </w:t>
       </w:r>
       <w:r>
         <w:rPr>
@@ -2959,19 +2861,11 @@
         </w:rPr>
         <w:t xml:space="preserve"> </w:t>
       </w:r>
-      <w:proofErr w:type="spellStart"/>
-      <w:r>
-        <w:rPr>
-          <w:bCs/>
-        </w:rPr>
-        <w:t>Υπο</w:t>
-      </w:r>
-      <w:proofErr w:type="spellEnd"/>
-      <w:r>
-        <w:rPr>
-          <w:bCs/>
-        </w:rPr>
-        <w:t xml:space="preserve">-κλάση </w:t>
+      <w:r>
+        <w:rPr>
+          <w:bCs/>
+        </w:rPr>
+        <w:t xml:space="preserve">Υπο-κλάση </w:t>
       </w:r>
       <w:r>
         <w:rPr>
@@ -3016,7 +2910,6 @@
           <w:bCs/>
         </w:rPr>
       </w:pPr>
-      <w:proofErr w:type="spellStart"/>
       <w:r>
         <w:rPr>
           <w:b/>
@@ -3025,7 +2918,6 @@
         </w:rPr>
         <w:t>transportTrunk</w:t>
       </w:r>
-      <w:proofErr w:type="spellEnd"/>
       <w:r>
         <w:rPr>
           <w:b/>
@@ -3039,19 +2931,11 @@
         </w:rPr>
         <w:t xml:space="preserve"> </w:t>
       </w:r>
-      <w:proofErr w:type="spellStart"/>
-      <w:r>
-        <w:rPr>
-          <w:bCs/>
-        </w:rPr>
-        <w:t>Υπο</w:t>
-      </w:r>
-      <w:proofErr w:type="spellEnd"/>
-      <w:r>
-        <w:rPr>
-          <w:bCs/>
-        </w:rPr>
-        <w:t xml:space="preserve">-κλάση της </w:t>
+      <w:r>
+        <w:rPr>
+          <w:bCs/>
+        </w:rPr>
+        <w:t xml:space="preserve">Υπο-κλάση της </w:t>
       </w:r>
       <w:r>
         <w:rPr>
@@ -3078,7 +2962,6 @@
           <w:bCs/>
         </w:rPr>
       </w:pPr>
-      <w:proofErr w:type="spellStart"/>
       <w:r>
         <w:rPr>
           <w:b/>
@@ -3087,7 +2970,6 @@
         </w:rPr>
         <w:t>smallTrunk</w:t>
       </w:r>
-      <w:proofErr w:type="spellEnd"/>
       <w:r>
         <w:rPr>
           <w:b/>
@@ -3107,7 +2989,6 @@
         </w:rPr>
         <w:t xml:space="preserve">Κλάση τομής των </w:t>
       </w:r>
-      <w:proofErr w:type="spellStart"/>
       <w:r>
         <w:rPr>
           <w:bCs/>
@@ -3115,7 +2996,6 @@
         </w:rPr>
         <w:t>transportTruck</w:t>
       </w:r>
-      <w:proofErr w:type="spellEnd"/>
       <w:r>
         <w:rPr>
           <w:bCs/>
@@ -3147,7 +3027,6 @@
           <w:bCs/>
         </w:rPr>
       </w:pPr>
-      <w:proofErr w:type="spellStart"/>
       <w:r>
         <w:rPr>
           <w:b/>
@@ -3156,7 +3035,6 @@
         </w:rPr>
         <w:t>largeTrunk</w:t>
       </w:r>
-      <w:proofErr w:type="spellEnd"/>
       <w:r>
         <w:rPr>
           <w:b/>
@@ -3176,7 +3054,6 @@
         </w:rPr>
         <w:t xml:space="preserve">Κλάση τομής των </w:t>
       </w:r>
-      <w:proofErr w:type="spellStart"/>
       <w:r>
         <w:rPr>
           <w:bCs/>
@@ -3184,7 +3061,6 @@
         </w:rPr>
         <w:t>transportTruck</w:t>
       </w:r>
-      <w:proofErr w:type="spellEnd"/>
       <w:r>
         <w:rPr>
           <w:bCs/>
@@ -3228,7 +3104,6 @@
           <w:bCs/>
         </w:rPr>
       </w:pPr>
-      <w:proofErr w:type="spellStart"/>
       <w:r>
         <w:rPr>
           <w:b/>
@@ -3237,7 +3112,6 @@
         </w:rPr>
         <w:t>foodTrunk</w:t>
       </w:r>
-      <w:proofErr w:type="spellEnd"/>
       <w:r>
         <w:rPr>
           <w:b/>
@@ -3269,7 +3143,6 @@
           <w:bCs/>
         </w:rPr>
       </w:pPr>
-      <w:proofErr w:type="spellStart"/>
       <w:r>
         <w:rPr>
           <w:b/>
@@ -3278,7 +3151,6 @@
         </w:rPr>
         <w:t>furnitureTrunk</w:t>
       </w:r>
-      <w:proofErr w:type="spellEnd"/>
       <w:r>
         <w:rPr>
           <w:b/>
@@ -3316,7 +3188,6 @@
           <w:bCs/>
         </w:rPr>
       </w:pPr>
-      <w:proofErr w:type="spellStart"/>
       <w:r>
         <w:rPr>
           <w:b/>
@@ -3325,7 +3196,6 @@
         </w:rPr>
         <w:t>oilTrunk</w:t>
       </w:r>
-      <w:proofErr w:type="spellEnd"/>
       <w:r>
         <w:rPr>
           <w:b/>
@@ -3408,7 +3278,6 @@
           <w:bCs/>
         </w:rPr>
       </w:pPr>
-      <w:proofErr w:type="spellStart"/>
       <w:r>
         <w:rPr>
           <w:b/>
@@ -3417,7 +3286,6 @@
         </w:rPr>
         <w:t>fragileOnlyTrunk</w:t>
       </w:r>
-      <w:proofErr w:type="spellEnd"/>
       <w:r>
         <w:rPr>
           <w:b/>
@@ -3488,7 +3356,6 @@
           <w:bCs/>
         </w:rPr>
       </w:pPr>
-      <w:proofErr w:type="spellStart"/>
       <w:r>
         <w:rPr>
           <w:b/>
@@ -3497,7 +3364,6 @@
         </w:rPr>
         <w:t>normalOnlyTrunk</w:t>
       </w:r>
-      <w:proofErr w:type="spellEnd"/>
       <w:r>
         <w:rPr>
           <w:b/>
@@ -3598,6 +3464,7 @@
           <w:u w:val="single"/>
           <w:lang w:val="en-US"/>
         </w:rPr>
+        <w:lastRenderedPageBreak/>
         <w:t>scooter</w:t>
       </w:r>
       <w:r>
@@ -3619,46 +3486,6 @@
         </w:rPr>
         <w:t>Κλάση η οποία είναι συνδυασμός τομής και περιορισμού και περιέχει τα οχήματα τύπου σκούτερ τα οποία λειτουργούν με ηλεκτρισμό και είναι χαμηλού κυβισμού  .</w:t>
       </w:r>
-    </w:p>
-    <w:p>
-      <w:pPr>
-        <w:ind w:left="360"/>
-        <w:rPr>
-          <w:bCs/>
-        </w:rPr>
-      </w:pPr>
-    </w:p>
-    <w:p>
-      <w:pPr>
-        <w:ind w:left="360"/>
-        <w:rPr>
-          <w:bCs/>
-        </w:rPr>
-      </w:pPr>
-    </w:p>
-    <w:p>
-      <w:pPr>
-        <w:ind w:left="360"/>
-        <w:rPr>
-          <w:bCs/>
-        </w:rPr>
-      </w:pPr>
-    </w:p>
-    <w:p>
-      <w:pPr>
-        <w:ind w:left="360"/>
-        <w:rPr>
-          <w:bCs/>
-        </w:rPr>
-      </w:pPr>
-    </w:p>
-    <w:p>
-      <w:pPr>
-        <w:ind w:left="360"/>
-        <w:rPr>
-          <w:bCs/>
-        </w:rPr>
-      </w:pPr>
     </w:p>
     <w:p>
       <w:pPr>
@@ -3919,23 +3746,8 @@
         <w:rPr>
           <w:bCs/>
         </w:rPr>
-        <w:t xml:space="preserve">η οποία περιέχει την </w:t>
-      </w:r>
-      <w:proofErr w:type="spellStart"/>
-      <w:r>
-        <w:rPr>
-          <w:bCs/>
-        </w:rPr>
-        <w:t>υπο</w:t>
-      </w:r>
-      <w:proofErr w:type="spellEnd"/>
-      <w:r>
-        <w:rPr>
-          <w:bCs/>
-        </w:rPr>
-        <w:t xml:space="preserve">-ιδιότητα </w:t>
-      </w:r>
-      <w:proofErr w:type="spellStart"/>
+        <w:t xml:space="preserve">η οποία περιέχει την υπο-ιδιότητα </w:t>
+      </w:r>
       <w:r>
         <w:rPr>
           <w:b/>
@@ -3943,7 +3755,6 @@
         </w:rPr>
         <w:t>CountryName</w:t>
       </w:r>
-      <w:proofErr w:type="spellEnd"/>
       <w:r>
         <w:rPr>
           <w:b/>
@@ -4059,21 +3870,7 @@
         <w:rPr>
           <w:bCs/>
         </w:rPr>
-        <w:t xml:space="preserve"> </w:t>
-      </w:r>
-      <w:proofErr w:type="spellStart"/>
-      <w:r>
-        <w:rPr>
-          <w:bCs/>
-        </w:rPr>
-        <w:t>υπο</w:t>
-      </w:r>
-      <w:proofErr w:type="spellEnd"/>
-      <w:r>
-        <w:rPr>
-          <w:bCs/>
-        </w:rPr>
-        <w:t>-ιδιότητ</w:t>
+        <w:t xml:space="preserve"> υπο-ιδιότητ</w:t>
       </w:r>
       <w:r>
         <w:rPr>
@@ -4142,14 +3939,7 @@
         <w:rPr>
           <w:bCs/>
         </w:rPr>
-        <w:t xml:space="preserve"> και μπορεί να </w:t>
-      </w:r>
-      <w:proofErr w:type="spellStart"/>
-      <w:r>
-        <w:rPr>
-          <w:bCs/>
-        </w:rPr>
-        <w:t>λ</w:t>
+        <w:t xml:space="preserve"> και μπορεί να λ</w:t>
       </w:r>
       <w:r>
         <w:rPr>
@@ -4161,34 +3951,13 @@
         <w:rPr>
           <w:bCs/>
         </w:rPr>
-        <w:t>βει</w:t>
-      </w:r>
-      <w:proofErr w:type="spellEnd"/>
-      <w:r>
-        <w:rPr>
-          <w:bCs/>
-        </w:rPr>
-        <w:t xml:space="preserve"> μόνο θετικούς ακέραιους, </w:t>
-      </w:r>
-      <w:r>
-        <w:rPr>
-          <w:bCs/>
-        </w:rPr>
-        <w:t xml:space="preserve">την </w:t>
-      </w:r>
-      <w:proofErr w:type="spellStart"/>
-      <w:r>
-        <w:rPr>
-          <w:bCs/>
-        </w:rPr>
-        <w:t>υπο</w:t>
-      </w:r>
-      <w:proofErr w:type="spellEnd"/>
-      <w:r>
-        <w:rPr>
-          <w:bCs/>
-        </w:rPr>
-        <w:t xml:space="preserve">-ιδιότητα </w:t>
+        <w:t xml:space="preserve">βει μόνο θετικούς ακέραιους, </w:t>
+      </w:r>
+      <w:r>
+        <w:rPr>
+          <w:bCs/>
+        </w:rPr>
+        <w:t xml:space="preserve">την υπο-ιδιότητα </w:t>
       </w:r>
       <w:r>
         <w:rPr>
@@ -4240,19 +4009,11 @@
         </w:rPr>
         <w:t xml:space="preserve"> </w:t>
       </w:r>
-      <w:proofErr w:type="spellStart"/>
-      <w:r>
-        <w:rPr>
-          <w:bCs/>
-        </w:rPr>
-        <w:t>υπο</w:t>
-      </w:r>
-      <w:proofErr w:type="spellEnd"/>
-      <w:r>
-        <w:rPr>
-          <w:bCs/>
-        </w:rPr>
-        <w:t>-ιδιότητα</w:t>
+      <w:r>
+        <w:rPr>
+          <w:bCs/>
+        </w:rPr>
+        <w:t>υπο-ιδιότητα</w:t>
       </w:r>
       <w:r>
         <w:rPr>
@@ -4308,21 +4069,7 @@
         <w:rPr>
           <w:bCs/>
         </w:rPr>
-        <w:t xml:space="preserve"> και την </w:t>
-      </w:r>
-      <w:proofErr w:type="spellStart"/>
-      <w:r>
-        <w:rPr>
-          <w:bCs/>
-        </w:rPr>
-        <w:t>υπο</w:t>
-      </w:r>
-      <w:proofErr w:type="spellEnd"/>
-      <w:r>
-        <w:rPr>
-          <w:bCs/>
-        </w:rPr>
-        <w:t xml:space="preserve">-ιδιότητα </w:t>
+        <w:t xml:space="preserve"> και την υπο-ιδιότητα </w:t>
       </w:r>
       <w:r>
         <w:rPr>
@@ -4379,21 +4126,7 @@
         <w:rPr>
           <w:bCs/>
         </w:rPr>
-        <w:t xml:space="preserve"> και μπορεί να </w:t>
-      </w:r>
-      <w:proofErr w:type="spellStart"/>
-      <w:r>
-        <w:rPr>
-          <w:bCs/>
-        </w:rPr>
-        <w:t>λαβει</w:t>
-      </w:r>
-      <w:proofErr w:type="spellEnd"/>
-      <w:r>
-        <w:rPr>
-          <w:bCs/>
-        </w:rPr>
-        <w:t xml:space="preserve"> μόνο</w:t>
+        <w:t xml:space="preserve"> και μπορεί να λαβει μόνο</w:t>
       </w:r>
       <w:r>
         <w:rPr>
@@ -4486,23 +4219,8 @@
         <w:rPr>
           <w:bCs/>
         </w:rPr>
-        <w:t xml:space="preserve">η οποία περιέχει την </w:t>
-      </w:r>
-      <w:proofErr w:type="spellStart"/>
-      <w:r>
-        <w:rPr>
-          <w:bCs/>
-        </w:rPr>
-        <w:t>υπο</w:t>
-      </w:r>
-      <w:proofErr w:type="spellEnd"/>
-      <w:r>
-        <w:rPr>
-          <w:bCs/>
-        </w:rPr>
-        <w:t xml:space="preserve">-ιδιότητα </w:t>
-      </w:r>
-      <w:proofErr w:type="spellStart"/>
+        <w:t xml:space="preserve">η οποία περιέχει την υπο-ιδιότητα </w:t>
+      </w:r>
       <w:r>
         <w:rPr>
           <w:b/>
@@ -4510,7 +4228,6 @@
         </w:rPr>
         <w:t>fuelType</w:t>
       </w:r>
-      <w:proofErr w:type="spellEnd"/>
       <w:r>
         <w:rPr>
           <w:bCs/>
@@ -4542,7 +4259,6 @@
         </w:rPr>
         <w:t>“</w:t>
       </w:r>
-      <w:proofErr w:type="spellStart"/>
       <w:r>
         <w:rPr>
           <w:bCs/>
@@ -4550,7 +4266,6 @@
         </w:rPr>
         <w:t>Electrism</w:t>
       </w:r>
-      <w:proofErr w:type="spellEnd"/>
       <w:r>
         <w:rPr>
           <w:bCs/>
@@ -4605,29 +4320,14 @@
         <w:rPr>
           <w:bCs/>
         </w:rPr>
-        <w:t xml:space="preserve">την </w:t>
-      </w:r>
-      <w:proofErr w:type="spellStart"/>
-      <w:r>
-        <w:rPr>
-          <w:bCs/>
-        </w:rPr>
-        <w:t>υπο</w:t>
-      </w:r>
-      <w:proofErr w:type="spellEnd"/>
-      <w:r>
-        <w:rPr>
-          <w:bCs/>
-        </w:rPr>
-        <w:t>-ιδιότητα</w:t>
-      </w:r>
-      <w:r>
-        <w:rPr>
-          <w:bCs/>
-        </w:rPr>
-        <w:t xml:space="preserve"> </w:t>
-      </w:r>
-      <w:proofErr w:type="spellStart"/>
+        <w:t>την υπο-ιδιότητα</w:t>
+      </w:r>
+      <w:r>
+        <w:rPr>
+          <w:bCs/>
+        </w:rPr>
+        <w:t xml:space="preserve"> </w:t>
+      </w:r>
       <w:r>
         <w:rPr>
           <w:b/>
@@ -4635,7 +4335,6 @@
         </w:rPr>
         <w:t>ModelAge</w:t>
       </w:r>
-      <w:proofErr w:type="spellEnd"/>
       <w:r>
         <w:rPr>
           <w:b/>
@@ -4696,29 +4395,14 @@
         <w:rPr>
           <w:bCs/>
         </w:rPr>
-        <w:t xml:space="preserve">την </w:t>
-      </w:r>
-      <w:proofErr w:type="spellStart"/>
-      <w:r>
-        <w:rPr>
-          <w:bCs/>
-        </w:rPr>
-        <w:t>υπο</w:t>
-      </w:r>
-      <w:proofErr w:type="spellEnd"/>
-      <w:r>
-        <w:rPr>
-          <w:bCs/>
-        </w:rPr>
-        <w:t>-ιδιότητα</w:t>
-      </w:r>
-      <w:r>
-        <w:rPr>
-          <w:bCs/>
-        </w:rPr>
-        <w:t xml:space="preserve"> </w:t>
-      </w:r>
-      <w:proofErr w:type="spellStart"/>
+        <w:t>την υπο-ιδιότητα</w:t>
+      </w:r>
+      <w:r>
+        <w:rPr>
+          <w:bCs/>
+        </w:rPr>
+        <w:t xml:space="preserve"> </w:t>
+      </w:r>
       <w:r>
         <w:rPr>
           <w:b/>
@@ -4726,7 +4410,6 @@
         </w:rPr>
         <w:t>ModelName</w:t>
       </w:r>
-      <w:proofErr w:type="spellEnd"/>
       <w:r>
         <w:rPr>
           <w:b/>
@@ -4787,23 +4470,8 @@
         <w:rPr>
           <w:bCs/>
         </w:rPr>
-        <w:t xml:space="preserve"> αλφαριθμητικές τιμές, την </w:t>
-      </w:r>
-      <w:proofErr w:type="spellStart"/>
-      <w:r>
-        <w:rPr>
-          <w:bCs/>
-        </w:rPr>
-        <w:t>υπο</w:t>
-      </w:r>
-      <w:proofErr w:type="spellEnd"/>
-      <w:r>
-        <w:rPr>
-          <w:bCs/>
-        </w:rPr>
-        <w:t xml:space="preserve">-ιδιότητα </w:t>
-      </w:r>
-      <w:proofErr w:type="spellStart"/>
+        <w:t xml:space="preserve"> αλφαριθμητικές τιμές, την υπο-ιδιότητα </w:t>
+      </w:r>
       <w:r>
         <w:rPr>
           <w:b/>
@@ -4811,7 +4479,6 @@
         </w:rPr>
         <w:t>numOfSeats</w:t>
       </w:r>
-      <w:proofErr w:type="spellEnd"/>
       <w:r>
         <w:rPr>
           <w:b/>
@@ -4859,23 +4526,8 @@
         <w:rPr>
           <w:bCs/>
         </w:rPr>
-        <w:t xml:space="preserve">, την </w:t>
-      </w:r>
-      <w:proofErr w:type="spellStart"/>
-      <w:r>
-        <w:rPr>
-          <w:bCs/>
-        </w:rPr>
-        <w:t>υπο</w:t>
-      </w:r>
-      <w:proofErr w:type="spellEnd"/>
-      <w:r>
-        <w:rPr>
-          <w:bCs/>
-        </w:rPr>
-        <w:t xml:space="preserve">-ιδιότητα </w:t>
-      </w:r>
-      <w:proofErr w:type="spellStart"/>
+        <w:t xml:space="preserve">, την υπο-ιδιότητα </w:t>
+      </w:r>
       <w:r>
         <w:rPr>
           <w:b/>
@@ -4883,7 +4535,6 @@
         </w:rPr>
         <w:t>productForTransport</w:t>
       </w:r>
-      <w:proofErr w:type="spellEnd"/>
       <w:r>
         <w:rPr>
           <w:b/>
@@ -4990,21 +4641,7 @@
         <w:rPr>
           <w:bCs/>
         </w:rPr>
-        <w:t xml:space="preserve">και τέλος την </w:t>
-      </w:r>
-      <w:proofErr w:type="spellStart"/>
-      <w:r>
-        <w:rPr>
-          <w:bCs/>
-        </w:rPr>
-        <w:t>υπο</w:t>
-      </w:r>
-      <w:proofErr w:type="spellEnd"/>
-      <w:r>
-        <w:rPr>
-          <w:bCs/>
-        </w:rPr>
-        <w:t xml:space="preserve">-ιδιότητα </w:t>
+        <w:t xml:space="preserve">και τέλος την υπο-ιδιότητα </w:t>
       </w:r>
       <w:r>
         <w:rPr>
@@ -5065,71 +4702,6 @@
         </w:rPr>
         <w:t xml:space="preserve"> .</w:t>
       </w:r>
-    </w:p>
-    <w:p>
-      <w:pPr>
-        <w:pStyle w:val="a3"/>
-        <w:ind w:left="770"/>
-        <w:rPr>
-          <w:bCs/>
-        </w:rPr>
-      </w:pPr>
-    </w:p>
-    <w:p>
-      <w:pPr>
-        <w:rPr>
-          <w:bCs/>
-        </w:rPr>
-      </w:pPr>
-    </w:p>
-    <w:p>
-      <w:pPr>
-        <w:rPr>
-          <w:bCs/>
-        </w:rPr>
-      </w:pPr>
-    </w:p>
-    <w:p>
-      <w:pPr>
-        <w:rPr>
-          <w:bCs/>
-        </w:rPr>
-      </w:pPr>
-    </w:p>
-    <w:p>
-      <w:pPr>
-        <w:rPr>
-          <w:bCs/>
-        </w:rPr>
-      </w:pPr>
-    </w:p>
-    <w:p>
-      <w:pPr>
-        <w:rPr>
-          <w:bCs/>
-        </w:rPr>
-      </w:pPr>
-    </w:p>
-    <w:p>
-      <w:pPr>
-        <w:rPr>
-          <w:bCs/>
-        </w:rPr>
-      </w:pPr>
-    </w:p>
-    <w:p>
-      <w:pPr>
-        <w:rPr>
-          <w:bCs/>
-        </w:rPr>
-      </w:pPr>
-    </w:p>
-    <w:p>
-      <w:pPr>
-        <w:rPr>
-          <w:bCs/>
-        </w:rPr>
-      </w:pPr>
     </w:p>
     <w:p>
       <w:pPr>
@@ -5313,7 +4885,6 @@
         </w:rPr>
         <w:t xml:space="preserve"> </w:t>
       </w:r>
-      <w:proofErr w:type="spellStart"/>
       <w:r>
         <w:rPr>
           <w:b/>
@@ -5321,7 +4892,6 @@
         </w:rPr>
         <w:t>equivalentModel</w:t>
       </w:r>
-      <w:proofErr w:type="spellEnd"/>
       <w:r>
         <w:rPr>
           <w:bCs/>
@@ -5378,7 +4948,6 @@
         </w:rPr>
         <w:t xml:space="preserve"> </w:t>
       </w:r>
-      <w:proofErr w:type="spellStart"/>
       <w:r>
         <w:rPr>
           <w:b/>
@@ -5386,32 +4955,17 @@
         </w:rPr>
         <w:t>fasterThan</w:t>
       </w:r>
-      <w:proofErr w:type="spellEnd"/>
-      <w:r>
-        <w:rPr>
-          <w:bCs/>
-        </w:rPr>
-        <w:t xml:space="preserve"> </w:t>
-      </w:r>
-      <w:r>
-        <w:rPr>
-          <w:bCs/>
-        </w:rPr>
-        <w:t xml:space="preserve">η οποία είναι μεταβατική και χρησιμοποιείται για να δηλώσουμε ότι ένα όχημα </w:t>
-      </w:r>
-      <w:proofErr w:type="spellStart"/>
-      <w:r>
-        <w:rPr>
-          <w:bCs/>
-        </w:rPr>
-        <w:t>έιναι</w:t>
-      </w:r>
-      <w:proofErr w:type="spellEnd"/>
-      <w:r>
-        <w:rPr>
-          <w:bCs/>
-        </w:rPr>
-        <w:t xml:space="preserve"> γρηγορότερο από ένα άλλο. Το πεδίου ορισμού της είναι η κλάση </w:t>
+      <w:r>
+        <w:rPr>
+          <w:bCs/>
+        </w:rPr>
+        <w:t xml:space="preserve"> </w:t>
+      </w:r>
+      <w:r>
+        <w:rPr>
+          <w:bCs/>
+        </w:rPr>
+        <w:t xml:space="preserve">η οποία είναι μεταβατική και χρησιμοποιείται για να δηλώσουμε ότι ένα όχημα έιναι γρηγορότερο από ένα άλλο. Το πεδίου ορισμού της είναι η κλάση </w:t>
       </w:r>
       <w:r>
         <w:rPr>
@@ -5450,7 +5004,6 @@
         </w:rPr>
         <w:t xml:space="preserve">Η </w:t>
       </w:r>
-      <w:proofErr w:type="spellStart"/>
       <w:r>
         <w:rPr>
           <w:b/>
@@ -5458,7 +5011,6 @@
         </w:rPr>
         <w:t>hasOwner</w:t>
       </w:r>
-      <w:proofErr w:type="spellEnd"/>
       <w:r>
         <w:rPr>
           <w:bCs/>
@@ -5552,7 +5104,6 @@
         </w:rPr>
         <w:t xml:space="preserve">Η </w:t>
       </w:r>
-      <w:proofErr w:type="spellStart"/>
       <w:r>
         <w:rPr>
           <w:b/>
@@ -5560,7 +5111,6 @@
         </w:rPr>
         <w:t>hasSamePower</w:t>
       </w:r>
-      <w:proofErr w:type="spellEnd"/>
       <w:r>
         <w:rPr>
           <w:bCs/>
@@ -5620,18 +5170,22 @@
         <w:rPr>
           <w:bCs/>
         </w:rPr>
-        <w:lastRenderedPageBreak/>
         <w:t xml:space="preserve">Η </w:t>
       </w:r>
-      <w:proofErr w:type="spellStart"/>
-      <w:r>
-        <w:rPr>
-          <w:b/>
-          <w:lang w:val="en-US"/>
-        </w:rPr>
-        <w:t>manfacturedBy</w:t>
-      </w:r>
-      <w:proofErr w:type="spellEnd"/>
+      <w:r>
+        <w:rPr>
+          <w:b/>
+          <w:lang w:val="en-US"/>
+        </w:rPr>
+        <w:t>manufactured</w:t>
+      </w:r>
+      <w:r>
+        <w:rPr>
+          <w:b/>
+          <w:lang w:val="en-US"/>
+        </w:rPr>
+        <w:t>By</w:t>
+      </w:r>
       <w:r>
         <w:rPr>
           <w:bCs/>
@@ -5701,7 +5255,6 @@
         </w:rPr>
         <w:t xml:space="preserve"> </w:t>
       </w:r>
-      <w:proofErr w:type="spellStart"/>
       <w:r>
         <w:rPr>
           <w:b/>
@@ -5709,7 +5262,6 @@
         </w:rPr>
         <w:t>moreEcoThan</w:t>
       </w:r>
-      <w:proofErr w:type="spellEnd"/>
       <w:r>
         <w:rPr>
           <w:bCs/>
@@ -5826,7 +5378,6 @@
         </w:rPr>
         <w:t xml:space="preserve">της </w:t>
       </w:r>
-      <w:proofErr w:type="spellStart"/>
       <w:r>
         <w:rPr>
           <w:bCs/>
@@ -5848,7 +5399,6 @@
         </w:rPr>
         <w:t>er</w:t>
       </w:r>
-      <w:proofErr w:type="spellEnd"/>
       <w:r>
         <w:rPr>
           <w:bCs/>
@@ -5954,7 +5504,6 @@
         </w:rPr>
         <w:t xml:space="preserve">η οποία είναι αντίστροφη της </w:t>
       </w:r>
-      <w:proofErr w:type="spellStart"/>
       <w:r>
         <w:rPr>
           <w:bCs/>
@@ -5962,7 +5511,6 @@
         </w:rPr>
         <w:t>soldBy</w:t>
       </w:r>
-      <w:proofErr w:type="spellEnd"/>
       <w:r>
         <w:rPr>
           <w:bCs/>
@@ -5997,21 +5545,7 @@
         <w:rPr>
           <w:bCs/>
         </w:rPr>
-        <w:t>ς οχήματος από τον πελάτη σε εμάς(</w:t>
-      </w:r>
-      <w:proofErr w:type="spellStart"/>
-      <w:r>
-        <w:rPr>
-          <w:bCs/>
-        </w:rPr>
-        <w:t>π.χ</w:t>
-      </w:r>
-      <w:proofErr w:type="spellEnd"/>
-      <w:r>
-        <w:rPr>
-          <w:bCs/>
-        </w:rPr>
-        <w:t xml:space="preserve"> κατάστημα).  Το πεδίου ορισμού της είναι η κλάση </w:t>
+        <w:t xml:space="preserve">ς οχήματος από τον πελάτη σε εμάς(π.χ κατάστημα).  Το πεδίου ορισμού της είναι η κλάση </w:t>
       </w:r>
       <w:r>
         <w:rPr>
@@ -6061,9 +5595,9 @@
         <w:rPr>
           <w:bCs/>
         </w:rPr>
+        <w:lastRenderedPageBreak/>
         <w:t xml:space="preserve">Η </w:t>
       </w:r>
-      <w:proofErr w:type="spellStart"/>
       <w:r>
         <w:rPr>
           <w:b/>
@@ -6078,7 +5612,6 @@
         </w:rPr>
         <w:t>By</w:t>
       </w:r>
-      <w:proofErr w:type="spellEnd"/>
       <w:r>
         <w:rPr>
           <w:bCs/>
@@ -6154,6 +5687,115 @@
         </w:rPr>
         <w:t>Person</w:t>
       </w:r>
+      <w:r>
+        <w:rPr>
+          <w:bCs/>
+        </w:rPr>
+        <w:t xml:space="preserve"> .</w:t>
+      </w:r>
+    </w:p>
+    <w:p>
+      <w:pPr>
+        <w:pStyle w:val="a3"/>
+        <w:numPr>
+          <w:ilvl w:val="0"/>
+          <w:numId w:val="6"/>
+        </w:numPr>
+        <w:rPr>
+          <w:bCs/>
+        </w:rPr>
+      </w:pPr>
+      <w:r>
+        <w:rPr>
+          <w:bCs/>
+        </w:rPr>
+        <w:t xml:space="preserve">Η </w:t>
+      </w:r>
+      <w:r>
+        <w:rPr>
+          <w:b/>
+          <w:lang w:val="en-US"/>
+        </w:rPr>
+        <w:t>has</w:t>
+      </w:r>
+      <w:r>
+        <w:rPr>
+          <w:b/>
+        </w:rPr>
+        <w:t>Μ</w:t>
+      </w:r>
+      <w:r>
+        <w:rPr>
+          <w:b/>
+        </w:rPr>
+        <w:t>anufactured</w:t>
+      </w:r>
+      <w:r>
+        <w:rPr>
+          <w:bCs/>
+        </w:rPr>
+        <w:t xml:space="preserve"> </w:t>
+      </w:r>
+      <w:r>
+        <w:rPr>
+          <w:bCs/>
+        </w:rPr>
+        <w:t xml:space="preserve">η οποία είναι αντίστροφη της </w:t>
+      </w:r>
+      <w:r>
+        <w:rPr>
+          <w:bCs/>
+          <w:lang w:val="en-US"/>
+        </w:rPr>
+        <w:t>manufactured</w:t>
+      </w:r>
+      <w:r>
+        <w:rPr>
+          <w:bCs/>
+          <w:lang w:val="en-US"/>
+        </w:rPr>
+        <w:t>By</w:t>
+      </w:r>
+      <w:r>
+        <w:rPr>
+          <w:bCs/>
+        </w:rPr>
+        <w:t xml:space="preserve"> και μας δείχνει τα οχήματα που έχουν κατασκευαστεί από μια συγκεκριμένη χώρα. </w:t>
+      </w:r>
+      <w:r>
+        <w:rPr>
+          <w:bCs/>
+        </w:rPr>
+        <w:t xml:space="preserve">Το πεδίου ορισμού της είναι η κλάση </w:t>
+      </w:r>
+      <w:r>
+        <w:rPr>
+          <w:bCs/>
+          <w:lang w:val="en-US"/>
+        </w:rPr>
+        <w:t>Country</w:t>
+      </w:r>
+      <w:r>
+        <w:rPr>
+          <w:bCs/>
+        </w:rPr>
+        <w:t xml:space="preserve"> </w:t>
+      </w:r>
+      <w:r>
+        <w:rPr>
+          <w:bCs/>
+        </w:rPr>
+        <w:t xml:space="preserve">και το  πεδίο τιμών της η κλάση </w:t>
+      </w:r>
+      <w:r>
+        <w:rPr>
+          <w:bCs/>
+          <w:lang w:val="en-US"/>
+        </w:rPr>
+        <w:t>Vehicle</w:t>
+      </w:r>
+      <w:bookmarkStart w:id="0" w:name="_GoBack"/>
+      <w:bookmarkEnd w:id="0"/>
       <w:r>
         <w:rPr>
           <w:bCs/>
@@ -6405,7 +6047,6 @@
           <w:bCs/>
           <w:noProof/>
         </w:rPr>
-        <w:lastRenderedPageBreak/>
         <w:drawing>
           <wp:inline distT="0" distB="0" distL="0" distR="0" wp14:anchorId="3D6753F0" wp14:editId="5630F8AB">
             <wp:extent cx="6038930" cy="1389888"/>
@@ -6462,13 +6103,19 @@
           <w:bCs/>
         </w:rPr>
       </w:pPr>
+    </w:p>
+    <w:p>
+      <w:pPr>
+        <w:rPr>
+          <w:bCs/>
+        </w:rPr>
+      </w:pPr>
       <w:r>
         <w:rPr>
           <w:bCs/>
         </w:rPr>
         <w:t xml:space="preserve">Ένα στιγμιότυπο της κλάσης </w:t>
       </w:r>
-      <w:proofErr w:type="spellStart"/>
       <w:r>
         <w:rPr>
           <w:b/>
@@ -6476,7 +6123,6 @@
         </w:rPr>
         <w:t>dirtRacingCar</w:t>
       </w:r>
-      <w:proofErr w:type="spellEnd"/>
       <w:r>
         <w:rPr>
           <w:b/>
@@ -6502,10 +6148,10 @@
           <w:noProof/>
         </w:rPr>
         <w:drawing>
-          <wp:inline distT="0" distB="0" distL="0" distR="0" wp14:anchorId="62756BB2" wp14:editId="02311C52">
-            <wp:extent cx="5274310" cy="1080770"/>
-            <wp:effectExtent l="0" t="0" r="2540" b="5080"/>
-            <wp:docPr id="7" name="Εικόνα 7"/>
+          <wp:inline distT="0" distB="0" distL="0" distR="0" wp14:anchorId="2B6BDFB3" wp14:editId="39EF92B9">
+            <wp:extent cx="5274310" cy="1035685"/>
+            <wp:effectExtent l="0" t="0" r="2540" b="0"/>
+            <wp:docPr id="11" name="Εικόνα 11"/>
             <wp:cNvGraphicFramePr>
               <a:graphicFrameLocks xmlns:a="http://schemas.openxmlformats.org/drawingml/2006/main" noChangeAspect="1"/>
             </wp:cNvGraphicFramePr>
@@ -6513,7 +6159,7 @@
               <a:graphicData uri="http://schemas.openxmlformats.org/drawingml/2006/picture">
                 <pic:pic xmlns:pic="http://schemas.openxmlformats.org/drawingml/2006/picture">
                   <pic:nvPicPr>
-                    <pic:cNvPr id="7" name="Capture.PNG"/>
+                    <pic:cNvPr id="11" name="Capture.PNG"/>
                     <pic:cNvPicPr/>
                   </pic:nvPicPr>
                   <pic:blipFill>
@@ -6531,7 +6177,7 @@
                   <pic:spPr>
                     <a:xfrm>
                       <a:off x="0" y="0"/>
-                      <a:ext cx="5274310" cy="1080770"/>
+                      <a:ext cx="5274310" cy="1035685"/>
                     </a:xfrm>
                     <a:prstGeom prst="rect">
                       <a:avLst/>
@@ -6643,7 +6289,6 @@
         </w:rPr>
         <w:t xml:space="preserve">Ένα στιγμιότυπο της κλάσης </w:t>
       </w:r>
-      <w:proofErr w:type="spellStart"/>
       <w:r>
         <w:rPr>
           <w:b/>
@@ -6651,7 +6296,6 @@
         </w:rPr>
         <w:t>roadRacingBike</w:t>
       </w:r>
-      <w:proofErr w:type="spellEnd"/>
       <w:r>
         <w:rPr>
           <w:bCs/>
@@ -6671,10 +6315,10 @@
           <w:noProof/>
         </w:rPr>
         <w:drawing>
-          <wp:inline distT="0" distB="0" distL="0" distR="0" wp14:anchorId="50230746" wp14:editId="56BCD0FA">
-            <wp:extent cx="5274310" cy="1032510"/>
-            <wp:effectExtent l="0" t="0" r="2540" b="0"/>
-            <wp:docPr id="9" name="Εικόνα 9"/>
+          <wp:inline distT="0" distB="0" distL="0" distR="0" wp14:anchorId="0CA0914D" wp14:editId="38736887">
+            <wp:extent cx="5274310" cy="1027430"/>
+            <wp:effectExtent l="0" t="0" r="2540" b="1270"/>
+            <wp:docPr id="14" name="Εικόνα 14"/>
             <wp:cNvGraphicFramePr>
               <a:graphicFrameLocks xmlns:a="http://schemas.openxmlformats.org/drawingml/2006/main" noChangeAspect="1"/>
             </wp:cNvGraphicFramePr>
@@ -6682,7 +6326,7 @@
               <a:graphicData uri="http://schemas.openxmlformats.org/drawingml/2006/picture">
                 <pic:pic xmlns:pic="http://schemas.openxmlformats.org/drawingml/2006/picture">
                   <pic:nvPicPr>
-                    <pic:cNvPr id="9" name="Capture.PNG"/>
+                    <pic:cNvPr id="14" name="Capture.PNG"/>
                     <pic:cNvPicPr/>
                   </pic:nvPicPr>
                   <pic:blipFill>
@@ -6700,7 +6344,7 @@
                   <pic:spPr>
                     <a:xfrm>
                       <a:off x="0" y="0"/>
-                      <a:ext cx="5274310" cy="1032510"/>
+                      <a:ext cx="5274310" cy="1027430"/>
                     </a:xfrm>
                     <a:prstGeom prst="rect">
                       <a:avLst/>
@@ -6737,7 +6381,7 @@
           <w:b/>
           <w:lang w:val="en-US"/>
         </w:rPr>
-        <w:t>tricycle</w:t>
+        <w:t>scooter</w:t>
       </w:r>
       <w:r>
         <w:rPr>
@@ -6758,10 +6402,10 @@
           <w:noProof/>
         </w:rPr>
         <w:drawing>
-          <wp:inline distT="0" distB="0" distL="0" distR="0" wp14:anchorId="165DC360" wp14:editId="3F6B81CE">
-            <wp:extent cx="5274310" cy="1283335"/>
-            <wp:effectExtent l="0" t="0" r="2540" b="0"/>
-            <wp:docPr id="10" name="Εικόνα 10"/>
+          <wp:inline distT="0" distB="0" distL="0" distR="0" wp14:anchorId="74CDCBF6" wp14:editId="0A8B14F0">
+            <wp:extent cx="6046896" cy="1207008"/>
+            <wp:effectExtent l="0" t="0" r="0" b="0"/>
+            <wp:docPr id="15" name="Εικόνα 15"/>
             <wp:cNvGraphicFramePr>
               <a:graphicFrameLocks xmlns:a="http://schemas.openxmlformats.org/drawingml/2006/main" noChangeAspect="1"/>
             </wp:cNvGraphicFramePr>
@@ -6769,11 +6413,11 @@
               <a:graphicData uri="http://schemas.openxmlformats.org/drawingml/2006/picture">
                 <pic:pic xmlns:pic="http://schemas.openxmlformats.org/drawingml/2006/picture">
                   <pic:nvPicPr>
-                    <pic:cNvPr id="10" name="Capture.PNG"/>
+                    <pic:cNvPr id="15" name="Capture.PNG"/>
                     <pic:cNvPicPr/>
                   </pic:nvPicPr>
                   <pic:blipFill>
-                    <a:blip r:embed="rId14" cstate="print">
+                    <a:blip r:embed="rId14">
                       <a:extLst>
                         <a:ext uri="{28A0092B-C50C-407E-A947-70E740481C1C}">
                           <a14:useLocalDpi xmlns:a14="http://schemas.microsoft.com/office/drawing/2010/main" val="0"/>
@@ -6787,7 +6431,7 @@
                   <pic:spPr>
                     <a:xfrm>
                       <a:off x="0" y="0"/>
-                      <a:ext cx="5274310" cy="1283335"/>
+                      <a:ext cx="6122686" cy="1222136"/>
                     </a:xfrm>
                     <a:prstGeom prst="rect">
                       <a:avLst/>
@@ -6817,62 +6461,65 @@
         <w:rPr>
           <w:bCs/>
         </w:rPr>
+        <w:t xml:space="preserve">Ένα στιγμιότυπο της κλάσης </w:t>
+      </w:r>
+      <w:r>
+        <w:rPr>
+          <w:b/>
+          <w:lang w:val="en-US"/>
+        </w:rPr>
+        <w:t>fragileOnlyTrunk</w:t>
+      </w:r>
+      <w:r>
+        <w:rPr>
+          <w:b/>
+        </w:rPr>
+        <w:t xml:space="preserve"> </w:t>
+      </w:r>
+      <w:r>
+        <w:rPr>
+          <w:bCs/>
+        </w:rPr>
+        <w:t xml:space="preserve">και της </w:t>
+      </w:r>
+      <w:r>
+        <w:rPr>
+          <w:b/>
+          <w:lang w:val="en-US"/>
+        </w:rPr>
+        <w:t>large</w:t>
+      </w:r>
+      <w:r>
+        <w:rPr>
+          <w:b/>
+          <w:lang w:val="en-US"/>
+        </w:rPr>
+        <w:t>Trunk</w:t>
+      </w:r>
+      <w:r>
+        <w:rPr>
+          <w:bCs/>
+        </w:rPr>
+        <w:t xml:space="preserve"> :</w:t>
+      </w:r>
+    </w:p>
+    <w:p>
+      <w:pPr>
+        <w:rPr>
+          <w:bCs/>
+        </w:rPr>
+      </w:pPr>
+      <w:r>
+        <w:rPr>
+          <w:bCs/>
+          <w:noProof/>
+        </w:rPr>
         <w:lastRenderedPageBreak/>
-        <w:t xml:space="preserve">Ένα στιγμιότυπο της κλάσης </w:t>
-      </w:r>
-      <w:proofErr w:type="spellStart"/>
-      <w:r>
-        <w:rPr>
-          <w:b/>
-          <w:lang w:val="en-US"/>
-        </w:rPr>
-        <w:t>fragileOnlyTrunk</w:t>
-      </w:r>
-      <w:proofErr w:type="spellEnd"/>
-      <w:r>
-        <w:rPr>
-          <w:b/>
-        </w:rPr>
-        <w:t xml:space="preserve"> </w:t>
-      </w:r>
-      <w:r>
-        <w:rPr>
-          <w:bCs/>
-        </w:rPr>
-        <w:t xml:space="preserve">και της </w:t>
-      </w:r>
-      <w:proofErr w:type="spellStart"/>
-      <w:r>
-        <w:rPr>
-          <w:b/>
-          <w:lang w:val="en-US"/>
-        </w:rPr>
-        <w:t>smallTrunk</w:t>
-      </w:r>
-      <w:proofErr w:type="spellEnd"/>
-      <w:r>
-        <w:rPr>
-          <w:bCs/>
-        </w:rPr>
-        <w:t xml:space="preserve"> :</w:t>
-      </w:r>
-    </w:p>
-    <w:p>
-      <w:pPr>
-        <w:rPr>
-          <w:bCs/>
-        </w:rPr>
-      </w:pPr>
-      <w:r>
-        <w:rPr>
-          <w:bCs/>
-          <w:noProof/>
-        </w:rPr>
         <w:drawing>
-          <wp:inline distT="0" distB="0" distL="0" distR="0" wp14:anchorId="5388A888" wp14:editId="34BCCA52">
-            <wp:extent cx="5274310" cy="1111250"/>
-            <wp:effectExtent l="0" t="0" r="2540" b="0"/>
-            <wp:docPr id="12" name="Εικόνα 12"/>
+          <wp:inline distT="0" distB="0" distL="0" distR="0" wp14:anchorId="7FA6FB83" wp14:editId="07BBD294">
+            <wp:extent cx="5274310" cy="1118870"/>
+            <wp:effectExtent l="0" t="0" r="2540" b="5080"/>
+            <wp:docPr id="16" name="Εικόνα 16"/>
             <wp:cNvGraphicFramePr>
               <a:graphicFrameLocks xmlns:a="http://schemas.openxmlformats.org/drawingml/2006/main" noChangeAspect="1"/>
             </wp:cNvGraphicFramePr>
@@ -6880,7 +6527,7 @@
               <a:graphicData uri="http://schemas.openxmlformats.org/drawingml/2006/picture">
                 <pic:pic xmlns:pic="http://schemas.openxmlformats.org/drawingml/2006/picture">
                   <pic:nvPicPr>
-                    <pic:cNvPr id="12" name="Capture.PNG"/>
+                    <pic:cNvPr id="16" name="Capture.PNG"/>
                     <pic:cNvPicPr/>
                   </pic:nvPicPr>
                   <pic:blipFill>
@@ -6898,7 +6545,7 @@
                   <pic:spPr>
                     <a:xfrm>
                       <a:off x="0" y="0"/>
-                      <a:ext cx="5274310" cy="1111250"/>
+                      <a:ext cx="5274310" cy="1118870"/>
                     </a:xfrm>
                     <a:prstGeom prst="rect">
                       <a:avLst/>
@@ -6930,7 +6577,6 @@
         </w:rPr>
         <w:t xml:space="preserve">Ένα στιγμιότυπο της κλάσης </w:t>
       </w:r>
-      <w:proofErr w:type="spellStart"/>
       <w:r>
         <w:rPr>
           <w:b/>
@@ -6938,7 +6584,6 @@
         </w:rPr>
         <w:t>oilTrunk</w:t>
       </w:r>
-      <w:proofErr w:type="spellEnd"/>
       <w:r>
         <w:rPr>
           <w:bCs/>
@@ -6958,10 +6603,10 @@
           <w:noProof/>
         </w:rPr>
         <w:drawing>
-          <wp:inline distT="0" distB="0" distL="0" distR="0" wp14:anchorId="63A28248" wp14:editId="0E794322">
-            <wp:extent cx="5274310" cy="1056640"/>
-            <wp:effectExtent l="0" t="0" r="2540" b="0"/>
-            <wp:docPr id="13" name="Εικόνα 13"/>
+          <wp:inline distT="0" distB="0" distL="0" distR="0" wp14:anchorId="6825056E" wp14:editId="532385FD">
+            <wp:extent cx="5625931" cy="1170432"/>
+            <wp:effectExtent l="0" t="0" r="0" b="0"/>
+            <wp:docPr id="17" name="Εικόνα 17"/>
             <wp:cNvGraphicFramePr>
               <a:graphicFrameLocks xmlns:a="http://schemas.openxmlformats.org/drawingml/2006/main" noChangeAspect="1"/>
             </wp:cNvGraphicFramePr>
@@ -6969,11 +6614,11 @@
               <a:graphicData uri="http://schemas.openxmlformats.org/drawingml/2006/picture">
                 <pic:pic xmlns:pic="http://schemas.openxmlformats.org/drawingml/2006/picture">
                   <pic:nvPicPr>
-                    <pic:cNvPr id="13" name="Capture.PNG"/>
+                    <pic:cNvPr id="17" name="Capture.PNG"/>
                     <pic:cNvPicPr/>
                   </pic:nvPicPr>
                   <pic:blipFill>
-                    <a:blip r:embed="rId16" cstate="print">
+                    <a:blip r:embed="rId16">
                       <a:extLst>
                         <a:ext uri="{28A0092B-C50C-407E-A947-70E740481C1C}">
                           <a14:useLocalDpi xmlns:a14="http://schemas.microsoft.com/office/drawing/2010/main" val="0"/>
@@ -6987,7 +6632,7 @@
                   <pic:spPr>
                     <a:xfrm>
                       <a:off x="0" y="0"/>
-                      <a:ext cx="5274310" cy="1056640"/>
+                      <a:ext cx="5680075" cy="1181696"/>
                     </a:xfrm>
                     <a:prstGeom prst="rect">
                       <a:avLst/>
@@ -7009,13 +6654,23 @@
           <w:u w:val="single"/>
         </w:rPr>
       </w:pPr>
-      <w:r>
+    </w:p>
+    <w:p>
+      <w:pPr>
         <w:rPr>
           <w:b/>
           <w:sz w:val="28"/>
           <w:szCs w:val="28"/>
           <w:u w:val="single"/>
         </w:rPr>
+      </w:pPr>
+      <w:r>
+        <w:rPr>
+          <w:b/>
+          <w:sz w:val="28"/>
+          <w:szCs w:val="28"/>
+          <w:u w:val="single"/>
+        </w:rPr>
         <w:t>Ερώτημα 3</w:t>
       </w:r>
     </w:p>
@@ -7025,6 +6680,1666 @@
           <w:bCs/>
         </w:rPr>
       </w:pPr>
+      <w:r>
+        <w:rPr>
+          <w:bCs/>
+        </w:rPr>
+        <w:t>Παρακάτω παρουσιάζονται 10 περιπτώσεις όπου μέσω του μηχανισμού συμπερασμού παράγεται επιπλέον γνώση για την οντολογία μου .</w:t>
+      </w:r>
+    </w:p>
+    <w:p>
+      <w:pPr>
+        <w:pStyle w:val="a3"/>
+        <w:numPr>
+          <w:ilvl w:val="0"/>
+          <w:numId w:val="10"/>
+        </w:numPr>
+        <w:rPr>
+          <w:bCs/>
+        </w:rPr>
+      </w:pPr>
+    </w:p>
+    <w:p>
+      <w:pPr>
+        <w:pStyle w:val="a3"/>
+        <w:rPr>
+          <w:bCs/>
+        </w:rPr>
+      </w:pPr>
+      <w:r>
+        <w:rPr>
+          <w:bCs/>
+          <w:noProof/>
+        </w:rPr>
+        <w:drawing>
+          <wp:inline distT="0" distB="0" distL="0" distR="0" wp14:anchorId="21A20482" wp14:editId="2E7EE243">
+            <wp:extent cx="5274310" cy="1191895"/>
+            <wp:effectExtent l="0" t="0" r="2540" b="8255"/>
+            <wp:docPr id="21" name="Εικόνα 21"/>
+            <wp:cNvGraphicFramePr>
+              <a:graphicFrameLocks xmlns:a="http://schemas.openxmlformats.org/drawingml/2006/main" noChangeAspect="1"/>
+            </wp:cNvGraphicFramePr>
+            <a:graphic xmlns:a="http://schemas.openxmlformats.org/drawingml/2006/main">
+              <a:graphicData uri="http://schemas.openxmlformats.org/drawingml/2006/picture">
+                <pic:pic xmlns:pic="http://schemas.openxmlformats.org/drawingml/2006/picture">
+                  <pic:nvPicPr>
+                    <pic:cNvPr id="18" name="Capture.PNG"/>
+                    <pic:cNvPicPr/>
+                  </pic:nvPicPr>
+                  <pic:blipFill>
+                    <a:blip r:embed="rId17" cstate="print">
+                      <a:extLst>
+                        <a:ext uri="{28A0092B-C50C-407E-A947-70E740481C1C}">
+                          <a14:useLocalDpi xmlns:a14="http://schemas.microsoft.com/office/drawing/2010/main" val="0"/>
+                        </a:ext>
+                      </a:extLst>
+                    </a:blip>
+                    <a:stretch>
+                      <a:fillRect/>
+                    </a:stretch>
+                  </pic:blipFill>
+                  <pic:spPr>
+                    <a:xfrm>
+                      <a:off x="0" y="0"/>
+                      <a:ext cx="5274310" cy="1191895"/>
+                    </a:xfrm>
+                    <a:prstGeom prst="rect">
+                      <a:avLst/>
+                    </a:prstGeom>
+                  </pic:spPr>
+                </pic:pic>
+              </a:graphicData>
+            </a:graphic>
+          </wp:inline>
+        </w:drawing>
+      </w:r>
+    </w:p>
+    <w:p>
+      <w:pPr>
+        <w:pStyle w:val="a3"/>
+        <w:rPr>
+          <w:bCs/>
+        </w:rPr>
+      </w:pPr>
+      <w:r>
+        <w:rPr>
+          <w:bCs/>
+        </w:rPr>
+        <w:t xml:space="preserve">Από το στιγμιότυπο της κλάσης </w:t>
+      </w:r>
+      <w:r>
+        <w:rPr>
+          <w:bCs/>
+          <w:lang w:val="en-US"/>
+        </w:rPr>
+        <w:t>buggy</w:t>
+      </w:r>
+      <w:r>
+        <w:rPr>
+          <w:bCs/>
+        </w:rPr>
+        <w:t xml:space="preserve"> </w:t>
+      </w:r>
+      <w:r>
+        <w:rPr>
+          <w:bCs/>
+        </w:rPr>
+        <w:t>παίρνουμε τις εξής χρήσιμες πληροφορίες :</w:t>
+      </w:r>
+    </w:p>
+    <w:p>
+      <w:pPr>
+        <w:pStyle w:val="a3"/>
+        <w:numPr>
+          <w:ilvl w:val="0"/>
+          <w:numId w:val="8"/>
+        </w:numPr>
+        <w:rPr>
+          <w:bCs/>
+        </w:rPr>
+      </w:pPr>
+      <w:r>
+        <w:rPr>
+          <w:bCs/>
+        </w:rPr>
+        <w:t xml:space="preserve">Ότι το στιγμιότυπο/όχημα είναι </w:t>
+      </w:r>
+      <w:r>
+        <w:rPr>
+          <w:bCs/>
+        </w:rPr>
+        <w:t>τ</w:t>
+      </w:r>
+      <w:r>
+        <w:rPr>
+          <w:bCs/>
+        </w:rPr>
+        <w:t>ύ</w:t>
+      </w:r>
+      <w:r>
+        <w:rPr>
+          <w:bCs/>
+        </w:rPr>
+        <w:t xml:space="preserve">που </w:t>
+      </w:r>
+      <w:r>
+        <w:rPr>
+          <w:bCs/>
+          <w:lang w:val="en-US"/>
+        </w:rPr>
+        <w:t>buggy</w:t>
+      </w:r>
+      <w:r>
+        <w:rPr>
+          <w:bCs/>
+        </w:rPr>
+        <w:t xml:space="preserve"> </w:t>
+      </w:r>
+      <w:r>
+        <w:rPr>
+          <w:bCs/>
+        </w:rPr>
+        <w:t xml:space="preserve">και </w:t>
+      </w:r>
+    </w:p>
+    <w:p>
+      <w:pPr>
+        <w:pStyle w:val="a3"/>
+        <w:numPr>
+          <w:ilvl w:val="0"/>
+          <w:numId w:val="8"/>
+        </w:numPr>
+        <w:rPr>
+          <w:bCs/>
+        </w:rPr>
+      </w:pPr>
+      <w:r>
+        <w:rPr>
+          <w:bCs/>
+        </w:rPr>
+        <w:t xml:space="preserve">ότι είναι πιο οικολογικό από το όχημα </w:t>
+      </w:r>
+      <w:r>
+        <w:rPr>
+          <w:bCs/>
+          <w:lang w:val="en-US"/>
+        </w:rPr>
+        <w:t>farm</w:t>
+      </w:r>
+      <w:r>
+        <w:rPr>
+          <w:bCs/>
+        </w:rPr>
+        <w:t xml:space="preserve">2 . </w:t>
+      </w:r>
+    </w:p>
+    <w:p>
+      <w:pPr>
+        <w:ind w:left="1080"/>
+        <w:rPr>
+          <w:bCs/>
+        </w:rPr>
+      </w:pPr>
+      <w:r>
+        <w:rPr>
+          <w:bCs/>
+        </w:rPr>
+        <w:t xml:space="preserve">//Τριπλετα </w:t>
+      </w:r>
+    </w:p>
+    <w:p>
+      <w:pPr>
+        <w:pStyle w:val="a3"/>
+        <w:rPr>
+          <w:bCs/>
+        </w:rPr>
+      </w:pPr>
+    </w:p>
+    <w:p>
+      <w:pPr>
+        <w:pStyle w:val="a3"/>
+        <w:numPr>
+          <w:ilvl w:val="0"/>
+          <w:numId w:val="10"/>
+        </w:numPr>
+        <w:rPr>
+          <w:bCs/>
+        </w:rPr>
+      </w:pPr>
+    </w:p>
+    <w:p>
+      <w:pPr>
+        <w:pStyle w:val="a3"/>
+        <w:rPr>
+          <w:bCs/>
+        </w:rPr>
+      </w:pPr>
+      <w:r>
+        <w:rPr>
+          <w:bCs/>
+          <w:noProof/>
+        </w:rPr>
+        <w:drawing>
+          <wp:inline distT="0" distB="0" distL="0" distR="0" wp14:anchorId="172591D6" wp14:editId="69A8C50F">
+            <wp:extent cx="5749740" cy="1287475"/>
+            <wp:effectExtent l="0" t="0" r="3810" b="8255"/>
+            <wp:docPr id="22" name="Εικόνα 22"/>
+            <wp:cNvGraphicFramePr>
+              <a:graphicFrameLocks xmlns:a="http://schemas.openxmlformats.org/drawingml/2006/main" noChangeAspect="1"/>
+            </wp:cNvGraphicFramePr>
+            <a:graphic xmlns:a="http://schemas.openxmlformats.org/drawingml/2006/main">
+              <a:graphicData uri="http://schemas.openxmlformats.org/drawingml/2006/picture">
+                <pic:pic xmlns:pic="http://schemas.openxmlformats.org/drawingml/2006/picture">
+                  <pic:nvPicPr>
+                    <pic:cNvPr id="22" name="Capture.PNG"/>
+                    <pic:cNvPicPr/>
+                  </pic:nvPicPr>
+                  <pic:blipFill>
+                    <a:blip r:embed="rId18">
+                      <a:extLst>
+                        <a:ext uri="{28A0092B-C50C-407E-A947-70E740481C1C}">
+                          <a14:useLocalDpi xmlns:a14="http://schemas.microsoft.com/office/drawing/2010/main" val="0"/>
+                        </a:ext>
+                      </a:extLst>
+                    </a:blip>
+                    <a:stretch>
+                      <a:fillRect/>
+                    </a:stretch>
+                  </pic:blipFill>
+                  <pic:spPr>
+                    <a:xfrm>
+                      <a:off x="0" y="0"/>
+                      <a:ext cx="5779062" cy="1294041"/>
+                    </a:xfrm>
+                    <a:prstGeom prst="rect">
+                      <a:avLst/>
+                    </a:prstGeom>
+                  </pic:spPr>
+                </pic:pic>
+              </a:graphicData>
+            </a:graphic>
+          </wp:inline>
+        </w:drawing>
+      </w:r>
+    </w:p>
+    <w:p>
+      <w:pPr>
+        <w:pStyle w:val="a3"/>
+        <w:rPr>
+          <w:bCs/>
+          <w:lang w:val="en-US"/>
+        </w:rPr>
+      </w:pPr>
+    </w:p>
+    <w:p>
+      <w:pPr>
+        <w:pStyle w:val="a3"/>
+        <w:rPr>
+          <w:bCs/>
+        </w:rPr>
+      </w:pPr>
+      <w:r>
+        <w:rPr>
+          <w:bCs/>
+        </w:rPr>
+        <w:t xml:space="preserve">Από το στιγμιότυπο της κλάσης </w:t>
+      </w:r>
+      <w:r>
+        <w:rPr>
+          <w:bCs/>
+          <w:lang w:val="en-US"/>
+        </w:rPr>
+        <w:t>dirtRacingBike</w:t>
+      </w:r>
+      <w:r>
+        <w:rPr>
+          <w:bCs/>
+        </w:rPr>
+        <w:t xml:space="preserve"> </w:t>
+      </w:r>
+      <w:r>
+        <w:rPr>
+          <w:bCs/>
+        </w:rPr>
+        <w:t>παίρνουμε τις εξής πληροφορίες :</w:t>
+      </w:r>
+    </w:p>
+    <w:p>
+      <w:pPr>
+        <w:pStyle w:val="a3"/>
+        <w:numPr>
+          <w:ilvl w:val="0"/>
+          <w:numId w:val="11"/>
+        </w:numPr>
+        <w:rPr>
+          <w:bCs/>
+        </w:rPr>
+      </w:pPr>
+      <w:r>
+        <w:rPr>
+          <w:bCs/>
+        </w:rPr>
+        <w:t xml:space="preserve">Ότι το στιγμιότυπο/όχημα είναι τύπου </w:t>
+      </w:r>
+      <w:r>
+        <w:rPr>
+          <w:bCs/>
+          <w:lang w:val="en-US"/>
+        </w:rPr>
+        <w:t>dirtRacingBike</w:t>
+      </w:r>
+      <w:r>
+        <w:rPr>
+          <w:bCs/>
+        </w:rPr>
+        <w:t xml:space="preserve"> και </w:t>
+      </w:r>
+    </w:p>
+    <w:p>
+      <w:pPr>
+        <w:pStyle w:val="a3"/>
+        <w:numPr>
+          <w:ilvl w:val="0"/>
+          <w:numId w:val="11"/>
+        </w:numPr>
+        <w:rPr>
+          <w:bCs/>
+        </w:rPr>
+      </w:pPr>
+      <w:r>
+        <w:rPr>
+          <w:bCs/>
+        </w:rPr>
+        <w:lastRenderedPageBreak/>
+        <w:t xml:space="preserve">Ότι είναι και μεταχειρισμένο όχημα το οποίο προκύπτει από την ιδιότητα </w:t>
+      </w:r>
+      <w:r>
+        <w:rPr>
+          <w:bCs/>
+          <w:lang w:val="en-US"/>
+        </w:rPr>
+        <w:t>soldBy</w:t>
+      </w:r>
+      <w:r>
+        <w:rPr>
+          <w:bCs/>
+        </w:rPr>
+        <w:t xml:space="preserve"> </w:t>
+      </w:r>
+      <w:r>
+        <w:rPr>
+          <w:bCs/>
+        </w:rPr>
+        <w:t>.</w:t>
+      </w:r>
+    </w:p>
+    <w:p>
+      <w:pPr>
+        <w:ind w:left="1440"/>
+        <w:rPr>
+          <w:bCs/>
+        </w:rPr>
+      </w:pPr>
+      <w:r>
+        <w:rPr>
+          <w:bCs/>
+        </w:rPr>
+        <w:t>// τριπλετα</w:t>
+      </w:r>
+    </w:p>
+    <w:p>
+      <w:pPr>
+        <w:ind w:left="1440"/>
+        <w:rPr>
+          <w:bCs/>
+        </w:rPr>
+      </w:pPr>
+    </w:p>
+    <w:p>
+      <w:pPr>
+        <w:ind w:left="1440"/>
+        <w:rPr>
+          <w:bCs/>
+        </w:rPr>
+      </w:pPr>
+    </w:p>
+    <w:p>
+      <w:pPr>
+        <w:ind w:left="1440"/>
+        <w:rPr>
+          <w:bCs/>
+        </w:rPr>
+      </w:pPr>
+    </w:p>
+    <w:p>
+      <w:pPr>
+        <w:pStyle w:val="a3"/>
+        <w:numPr>
+          <w:ilvl w:val="0"/>
+          <w:numId w:val="10"/>
+        </w:numPr>
+        <w:rPr>
+          <w:bCs/>
+        </w:rPr>
+      </w:pPr>
+    </w:p>
+    <w:p>
+      <w:pPr>
+        <w:pStyle w:val="a3"/>
+        <w:rPr>
+          <w:bCs/>
+        </w:rPr>
+      </w:pPr>
+      <w:r>
+        <w:rPr>
+          <w:bCs/>
+          <w:noProof/>
+        </w:rPr>
+        <w:drawing>
+          <wp:inline distT="0" distB="0" distL="0" distR="0" wp14:anchorId="03674121" wp14:editId="29553975">
+            <wp:extent cx="5274310" cy="1115060"/>
+            <wp:effectExtent l="0" t="0" r="2540" b="8890"/>
+            <wp:docPr id="23" name="Εικόνα 23"/>
+            <wp:cNvGraphicFramePr>
+              <a:graphicFrameLocks xmlns:a="http://schemas.openxmlformats.org/drawingml/2006/main" noChangeAspect="1"/>
+            </wp:cNvGraphicFramePr>
+            <a:graphic xmlns:a="http://schemas.openxmlformats.org/drawingml/2006/main">
+              <a:graphicData uri="http://schemas.openxmlformats.org/drawingml/2006/picture">
+                <pic:pic xmlns:pic="http://schemas.openxmlformats.org/drawingml/2006/picture">
+                  <pic:nvPicPr>
+                    <pic:cNvPr id="23" name="Capture.PNG"/>
+                    <pic:cNvPicPr/>
+                  </pic:nvPicPr>
+                  <pic:blipFill>
+                    <a:blip r:embed="rId19" cstate="print">
+                      <a:extLst>
+                        <a:ext uri="{28A0092B-C50C-407E-A947-70E740481C1C}">
+                          <a14:useLocalDpi xmlns:a14="http://schemas.microsoft.com/office/drawing/2010/main" val="0"/>
+                        </a:ext>
+                      </a:extLst>
+                    </a:blip>
+                    <a:stretch>
+                      <a:fillRect/>
+                    </a:stretch>
+                  </pic:blipFill>
+                  <pic:spPr>
+                    <a:xfrm>
+                      <a:off x="0" y="0"/>
+                      <a:ext cx="5274310" cy="1115060"/>
+                    </a:xfrm>
+                    <a:prstGeom prst="rect">
+                      <a:avLst/>
+                    </a:prstGeom>
+                  </pic:spPr>
+                </pic:pic>
+              </a:graphicData>
+            </a:graphic>
+          </wp:inline>
+        </w:drawing>
+      </w:r>
+    </w:p>
+    <w:p>
+      <w:pPr>
+        <w:pStyle w:val="a3"/>
+        <w:rPr>
+          <w:bCs/>
+        </w:rPr>
+      </w:pPr>
+    </w:p>
+    <w:p>
+      <w:pPr>
+        <w:pStyle w:val="a3"/>
+        <w:rPr>
+          <w:bCs/>
+        </w:rPr>
+      </w:pPr>
+      <w:r>
+        <w:rPr>
+          <w:bCs/>
+        </w:rPr>
+        <w:t xml:space="preserve">Από το στιγμιότυπο της κλάσης </w:t>
+      </w:r>
+      <w:r>
+        <w:rPr>
+          <w:bCs/>
+          <w:lang w:val="en-US"/>
+        </w:rPr>
+        <w:t>Person</w:t>
+      </w:r>
+      <w:r>
+        <w:rPr>
+          <w:bCs/>
+        </w:rPr>
+        <w:t xml:space="preserve"> </w:t>
+      </w:r>
+      <w:r>
+        <w:rPr>
+          <w:bCs/>
+        </w:rPr>
+        <w:t>μέσω του μηχανισμού συμπερασμού το τι οχήματα έχει στην κατοχή του ο «</w:t>
+      </w:r>
+      <w:r>
+        <w:rPr>
+          <w:bCs/>
+          <w:lang w:val="en-US"/>
+        </w:rPr>
+        <w:t>Person</w:t>
+      </w:r>
+      <w:r>
+        <w:rPr>
+          <w:bCs/>
+        </w:rPr>
+        <w:t>1</w:t>
+      </w:r>
+      <w:r>
+        <w:rPr>
+          <w:bCs/>
+        </w:rPr>
+        <w:t>»</w:t>
+      </w:r>
+      <w:r>
+        <w:rPr>
+          <w:bCs/>
+        </w:rPr>
+        <w:t xml:space="preserve">(ιδιότητα </w:t>
+      </w:r>
+      <w:r>
+        <w:rPr>
+          <w:bCs/>
+          <w:lang w:val="en-US"/>
+        </w:rPr>
+        <w:t>owns</w:t>
+      </w:r>
+      <w:r>
+        <w:rPr>
+          <w:bCs/>
+        </w:rPr>
+        <w:t>)</w:t>
+      </w:r>
+      <w:r>
+        <w:rPr>
+          <w:bCs/>
+        </w:rPr>
+        <w:t xml:space="preserve"> </w:t>
+      </w:r>
+      <w:r>
+        <w:rPr>
+          <w:bCs/>
+        </w:rPr>
+        <w:t>αλλά και τι μας έχει πουλήσει</w:t>
+      </w:r>
+      <w:r>
+        <w:rPr>
+          <w:bCs/>
+        </w:rPr>
+        <w:t>(</w:t>
+      </w:r>
+      <w:r>
+        <w:rPr>
+          <w:bCs/>
+        </w:rPr>
+        <w:t xml:space="preserve">ιδιότητα </w:t>
+      </w:r>
+      <w:r>
+        <w:rPr>
+          <w:bCs/>
+          <w:lang w:val="en-US"/>
+        </w:rPr>
+        <w:t>sold</w:t>
+      </w:r>
+      <w:r>
+        <w:rPr>
+          <w:bCs/>
+        </w:rPr>
+        <w:t>)</w:t>
+      </w:r>
+      <w:r>
+        <w:rPr>
+          <w:bCs/>
+        </w:rPr>
+        <w:t xml:space="preserve"> .</w:t>
+      </w:r>
+    </w:p>
+    <w:p>
+      <w:pPr>
+        <w:pStyle w:val="a3"/>
+        <w:rPr>
+          <w:bCs/>
+        </w:rPr>
+      </w:pPr>
+    </w:p>
+    <w:p>
+      <w:pPr>
+        <w:pStyle w:val="a3"/>
+        <w:numPr>
+          <w:ilvl w:val="0"/>
+          <w:numId w:val="10"/>
+        </w:numPr>
+        <w:rPr>
+          <w:bCs/>
+        </w:rPr>
+      </w:pPr>
+    </w:p>
+    <w:p>
+      <w:pPr>
+        <w:pStyle w:val="a3"/>
+        <w:rPr>
+          <w:bCs/>
+        </w:rPr>
+      </w:pPr>
+      <w:r>
+        <w:rPr>
+          <w:bCs/>
+          <w:noProof/>
+        </w:rPr>
+        <w:drawing>
+          <wp:inline distT="0" distB="0" distL="0" distR="0" wp14:anchorId="287F9EDC" wp14:editId="0D3A1762">
+            <wp:extent cx="5476368" cy="1287475"/>
+            <wp:effectExtent l="0" t="0" r="0" b="8255"/>
+            <wp:docPr id="24" name="Εικόνα 24"/>
+            <wp:cNvGraphicFramePr>
+              <a:graphicFrameLocks xmlns:a="http://schemas.openxmlformats.org/drawingml/2006/main" noChangeAspect="1"/>
+            </wp:cNvGraphicFramePr>
+            <a:graphic xmlns:a="http://schemas.openxmlformats.org/drawingml/2006/main">
+              <a:graphicData uri="http://schemas.openxmlformats.org/drawingml/2006/picture">
+                <pic:pic xmlns:pic="http://schemas.openxmlformats.org/drawingml/2006/picture">
+                  <pic:nvPicPr>
+                    <pic:cNvPr id="24" name="Capture.PNG"/>
+                    <pic:cNvPicPr/>
+                  </pic:nvPicPr>
+                  <pic:blipFill>
+                    <a:blip r:embed="rId20">
+                      <a:extLst>
+                        <a:ext uri="{28A0092B-C50C-407E-A947-70E740481C1C}">
+                          <a14:useLocalDpi xmlns:a14="http://schemas.microsoft.com/office/drawing/2010/main" val="0"/>
+                        </a:ext>
+                      </a:extLst>
+                    </a:blip>
+                    <a:stretch>
+                      <a:fillRect/>
+                    </a:stretch>
+                  </pic:blipFill>
+                  <pic:spPr>
+                    <a:xfrm>
+                      <a:off x="0" y="0"/>
+                      <a:ext cx="5501505" cy="1293385"/>
+                    </a:xfrm>
+                    <a:prstGeom prst="rect">
+                      <a:avLst/>
+                    </a:prstGeom>
+                  </pic:spPr>
+                </pic:pic>
+              </a:graphicData>
+            </a:graphic>
+          </wp:inline>
+        </w:drawing>
+      </w:r>
+    </w:p>
+    <w:p>
+      <w:pPr>
+        <w:pStyle w:val="a3"/>
+        <w:rPr>
+          <w:bCs/>
+        </w:rPr>
+      </w:pPr>
+      <w:r>
+        <w:rPr>
+          <w:bCs/>
+        </w:rPr>
+        <w:t xml:space="preserve">Από το στιγμιότυπο της κλάσης </w:t>
+      </w:r>
+      <w:r>
+        <w:rPr>
+          <w:bCs/>
+          <w:lang w:val="en-US"/>
+        </w:rPr>
+        <w:t>limousine</w:t>
+      </w:r>
+      <w:r>
+        <w:rPr>
+          <w:bCs/>
+        </w:rPr>
+        <w:t xml:space="preserve"> </w:t>
+      </w:r>
+      <w:r>
+        <w:rPr>
+          <w:bCs/>
+        </w:rPr>
+        <w:t>παίρνουμε τις εξής πληροφορίες :</w:t>
+      </w:r>
+    </w:p>
+    <w:p>
+      <w:pPr>
+        <w:pStyle w:val="a3"/>
+        <w:numPr>
+          <w:ilvl w:val="0"/>
+          <w:numId w:val="13"/>
+        </w:numPr>
+        <w:rPr>
+          <w:bCs/>
+        </w:rPr>
+      </w:pPr>
+      <w:r>
+        <w:rPr>
+          <w:bCs/>
+        </w:rPr>
+        <w:t xml:space="preserve">Ότι το στιγμιότυπο/όχημα είναι τύπου </w:t>
+      </w:r>
+      <w:r>
+        <w:rPr>
+          <w:bCs/>
+          <w:lang w:val="en-US"/>
+        </w:rPr>
+        <w:t>limousine</w:t>
+      </w:r>
+      <w:r>
+        <w:rPr>
+          <w:bCs/>
+        </w:rPr>
+        <w:t xml:space="preserve"> και </w:t>
+      </w:r>
+    </w:p>
+    <w:p>
+      <w:pPr>
+        <w:pStyle w:val="a3"/>
+        <w:numPr>
+          <w:ilvl w:val="0"/>
+          <w:numId w:val="13"/>
+        </w:numPr>
+        <w:rPr>
+          <w:bCs/>
+        </w:rPr>
+      </w:pPr>
+      <w:r>
+        <w:rPr>
+          <w:bCs/>
+        </w:rPr>
+        <w:t xml:space="preserve">Ότι έχει παρόμοια χαρακτηριστικά με το στιγμιότυπο </w:t>
+      </w:r>
+      <w:r>
+        <w:rPr>
+          <w:bCs/>
+        </w:rPr>
+        <w:t>«</w:t>
+      </w:r>
+      <w:r>
+        <w:rPr>
+          <w:bCs/>
+          <w:lang w:val="en-US"/>
+        </w:rPr>
+        <w:t>limo</w:t>
+      </w:r>
+      <w:r>
+        <w:rPr>
+          <w:bCs/>
+        </w:rPr>
+        <w:t>2</w:t>
+      </w:r>
+      <w:r>
+        <w:rPr>
+          <w:bCs/>
+        </w:rPr>
+        <w:t>»</w:t>
+      </w:r>
+      <w:r>
+        <w:rPr>
+          <w:bCs/>
+        </w:rPr>
+        <w:t>.</w:t>
+      </w:r>
+    </w:p>
+    <w:p>
+      <w:pPr>
+        <w:pStyle w:val="a3"/>
+        <w:ind w:left="1800"/>
+        <w:rPr>
+          <w:bCs/>
+        </w:rPr>
+      </w:pPr>
+    </w:p>
+    <w:p>
+      <w:pPr>
+        <w:pStyle w:val="a3"/>
+        <w:numPr>
+          <w:ilvl w:val="0"/>
+          <w:numId w:val="10"/>
+        </w:numPr>
+        <w:rPr>
+          <w:bCs/>
+        </w:rPr>
+      </w:pPr>
+    </w:p>
+    <w:p>
+      <w:pPr>
+        <w:pStyle w:val="a3"/>
+        <w:rPr>
+          <w:bCs/>
+        </w:rPr>
+      </w:pPr>
+      <w:r>
+        <w:rPr>
+          <w:bCs/>
+          <w:noProof/>
+        </w:rPr>
+        <w:drawing>
+          <wp:inline distT="0" distB="0" distL="0" distR="0" wp14:anchorId="1D8C9BCF" wp14:editId="0388DB8F">
+            <wp:extent cx="5635444" cy="1294791"/>
+            <wp:effectExtent l="0" t="0" r="3810" b="635"/>
+            <wp:docPr id="25" name="Εικόνα 25"/>
+            <wp:cNvGraphicFramePr>
+              <a:graphicFrameLocks xmlns:a="http://schemas.openxmlformats.org/drawingml/2006/main" noChangeAspect="1"/>
+            </wp:cNvGraphicFramePr>
+            <a:graphic xmlns:a="http://schemas.openxmlformats.org/drawingml/2006/main">
+              <a:graphicData uri="http://schemas.openxmlformats.org/drawingml/2006/picture">
+                <pic:pic xmlns:pic="http://schemas.openxmlformats.org/drawingml/2006/picture">
+                  <pic:nvPicPr>
+                    <pic:cNvPr id="25" name="Capture.PNG"/>
+                    <pic:cNvPicPr/>
+                  </pic:nvPicPr>
+                  <pic:blipFill>
+                    <a:blip r:embed="rId21">
+                      <a:extLst>
+                        <a:ext uri="{28A0092B-C50C-407E-A947-70E740481C1C}">
+                          <a14:useLocalDpi xmlns:a14="http://schemas.microsoft.com/office/drawing/2010/main" val="0"/>
+                        </a:ext>
+                      </a:extLst>
+                    </a:blip>
+                    <a:stretch>
+                      <a:fillRect/>
+                    </a:stretch>
+                  </pic:blipFill>
+                  <pic:spPr>
+                    <a:xfrm>
+                      <a:off x="0" y="0"/>
+                      <a:ext cx="5707255" cy="1311290"/>
+                    </a:xfrm>
+                    <a:prstGeom prst="rect">
+                      <a:avLst/>
+                    </a:prstGeom>
+                  </pic:spPr>
+                </pic:pic>
+              </a:graphicData>
+            </a:graphic>
+          </wp:inline>
+        </w:drawing>
+      </w:r>
+    </w:p>
+    <w:p>
+      <w:pPr>
+        <w:pStyle w:val="a3"/>
+        <w:rPr>
+          <w:bCs/>
+        </w:rPr>
+      </w:pPr>
+    </w:p>
+    <w:p>
+      <w:pPr>
+        <w:pStyle w:val="a3"/>
+        <w:rPr>
+          <w:bCs/>
+        </w:rPr>
+      </w:pPr>
+      <w:r>
+        <w:rPr>
+          <w:bCs/>
+        </w:rPr>
+        <w:t xml:space="preserve">Από το στιγμιότυπο της κλάσης </w:t>
+      </w:r>
+      <w:r>
+        <w:rPr>
+          <w:bCs/>
+          <w:lang w:val="en-US"/>
+        </w:rPr>
+        <w:t>dirtRacing</w:t>
+      </w:r>
+      <w:r>
+        <w:rPr>
+          <w:bCs/>
+          <w:lang w:val="en-US"/>
+        </w:rPr>
+        <w:t>Car</w:t>
+      </w:r>
+      <w:r>
+        <w:rPr>
+          <w:bCs/>
+        </w:rPr>
+        <w:t xml:space="preserve"> </w:t>
+      </w:r>
+      <w:r>
+        <w:rPr>
+          <w:bCs/>
+        </w:rPr>
+        <w:t>παίρνουμε τις εξής πληροφορίες :</w:t>
+      </w:r>
+    </w:p>
+    <w:p>
+      <w:pPr>
+        <w:pStyle w:val="a3"/>
+        <w:numPr>
+          <w:ilvl w:val="0"/>
+          <w:numId w:val="14"/>
+        </w:numPr>
+        <w:rPr>
+          <w:bCs/>
+        </w:rPr>
+      </w:pPr>
+      <w:r>
+        <w:rPr>
+          <w:bCs/>
+        </w:rPr>
+        <w:t xml:space="preserve">Ότι το στιγμιότυπο/όχημα είναι τύπου </w:t>
+      </w:r>
+      <w:r>
+        <w:rPr>
+          <w:bCs/>
+          <w:lang w:val="en-US"/>
+        </w:rPr>
+        <w:t>dirtRacing</w:t>
+      </w:r>
+      <w:r>
+        <w:rPr>
+          <w:bCs/>
+          <w:lang w:val="en-US"/>
+        </w:rPr>
+        <w:t>Car</w:t>
+      </w:r>
+      <w:r>
+        <w:rPr>
+          <w:bCs/>
+        </w:rPr>
+        <w:t xml:space="preserve"> και </w:t>
+      </w:r>
+    </w:p>
+    <w:p>
+      <w:pPr>
+        <w:pStyle w:val="a3"/>
+        <w:numPr>
+          <w:ilvl w:val="0"/>
+          <w:numId w:val="14"/>
+        </w:numPr>
+        <w:rPr>
+          <w:bCs/>
+        </w:rPr>
+      </w:pPr>
+      <w:r>
+        <w:rPr>
+          <w:bCs/>
+        </w:rPr>
+        <w:t>Ότι είναι και</w:t>
+      </w:r>
+      <w:r>
+        <w:rPr>
+          <w:bCs/>
+        </w:rPr>
+        <w:t xml:space="preserve"> </w:t>
+      </w:r>
+      <w:r>
+        <w:rPr>
+          <w:bCs/>
+        </w:rPr>
+        <w:t>ότι είναι πιο γρήγορο από το «</w:t>
+      </w:r>
+      <w:r>
+        <w:rPr>
+          <w:bCs/>
+          <w:lang w:val="en-US"/>
+        </w:rPr>
+        <w:t>dirtRacingCar</w:t>
+      </w:r>
+      <w:r>
+        <w:rPr>
+          <w:bCs/>
+        </w:rPr>
+        <w:t>1</w:t>
+      </w:r>
+      <w:r>
+        <w:rPr>
+          <w:bCs/>
+        </w:rPr>
+        <w:t>»</w:t>
+      </w:r>
+      <w:r>
+        <w:rPr>
+          <w:bCs/>
+        </w:rPr>
+        <w:t xml:space="preserve"> το οποίο συμπεραίνει ο μηχανισμός συμπερασμού αφού έχουμε δηλώσει ότι το στιγμιότυπο («</w:t>
+      </w:r>
+      <w:r>
+        <w:rPr>
+          <w:bCs/>
+          <w:lang w:val="en-US"/>
+        </w:rPr>
+        <w:t>dirtRacingCar</w:t>
+      </w:r>
+      <w:r>
+        <w:rPr>
+          <w:bCs/>
+        </w:rPr>
+        <w:t xml:space="preserve">3») είναι πιο γρήγορο από το </w:t>
+      </w:r>
+      <w:r>
+        <w:rPr>
+          <w:bCs/>
+        </w:rPr>
+        <w:lastRenderedPageBreak/>
+        <w:t>«</w:t>
+      </w:r>
+      <w:r>
+        <w:rPr>
+          <w:bCs/>
+          <w:lang w:val="en-US"/>
+        </w:rPr>
+        <w:t>dirtRacingCar</w:t>
+      </w:r>
+      <w:r>
+        <w:rPr>
+          <w:bCs/>
+        </w:rPr>
+        <w:t>2» και ότι το «</w:t>
+      </w:r>
+      <w:r>
+        <w:rPr>
+          <w:bCs/>
+          <w:lang w:val="en-US"/>
+        </w:rPr>
+        <w:t>dirtRacingCar</w:t>
+      </w:r>
+      <w:r>
+        <w:rPr>
+          <w:bCs/>
+        </w:rPr>
+        <w:t>2» είναι πιο γρήγορο από το «</w:t>
+      </w:r>
+      <w:r>
+        <w:rPr>
+          <w:bCs/>
+          <w:lang w:val="en-US"/>
+        </w:rPr>
+        <w:t>dirtRacingCar</w:t>
+      </w:r>
+      <w:r>
+        <w:rPr>
+          <w:bCs/>
+        </w:rPr>
+        <w:t>1</w:t>
+      </w:r>
+      <w:r>
+        <w:rPr>
+          <w:bCs/>
+        </w:rPr>
+        <w:t>»</w:t>
+      </w:r>
+      <w:r>
+        <w:rPr>
+          <w:bCs/>
+        </w:rPr>
+        <w:t xml:space="preserve"> </w:t>
+      </w:r>
+      <w:r>
+        <w:rPr>
+          <w:bCs/>
+        </w:rPr>
+        <w:t xml:space="preserve"> </w:t>
+      </w:r>
+      <w:r>
+        <w:rPr>
+          <w:bCs/>
+        </w:rPr>
+        <w:t>.</w:t>
+      </w:r>
+    </w:p>
+    <w:p>
+      <w:pPr>
+        <w:pStyle w:val="a3"/>
+        <w:rPr>
+          <w:bCs/>
+        </w:rPr>
+      </w:pPr>
+    </w:p>
+    <w:p>
+      <w:pPr>
+        <w:pStyle w:val="a3"/>
+        <w:rPr>
+          <w:bCs/>
+        </w:rPr>
+      </w:pPr>
+    </w:p>
+    <w:p>
+      <w:pPr>
+        <w:pStyle w:val="a3"/>
+        <w:numPr>
+          <w:ilvl w:val="0"/>
+          <w:numId w:val="10"/>
+        </w:numPr>
+        <w:rPr>
+          <w:bCs/>
+        </w:rPr>
+      </w:pPr>
+    </w:p>
+    <w:p>
+      <w:pPr>
+        <w:pStyle w:val="a3"/>
+        <w:rPr>
+          <w:bCs/>
+        </w:rPr>
+      </w:pPr>
+      <w:r>
+        <w:rPr>
+          <w:bCs/>
+          <w:noProof/>
+        </w:rPr>
+        <w:drawing>
+          <wp:inline distT="0" distB="0" distL="0" distR="0" wp14:anchorId="0D461D6F" wp14:editId="3044BAC9">
+            <wp:extent cx="5487550" cy="1155802"/>
+            <wp:effectExtent l="0" t="0" r="0" b="6350"/>
+            <wp:docPr id="26" name="Εικόνα 26"/>
+            <wp:cNvGraphicFramePr>
+              <a:graphicFrameLocks xmlns:a="http://schemas.openxmlformats.org/drawingml/2006/main" noChangeAspect="1"/>
+            </wp:cNvGraphicFramePr>
+            <a:graphic xmlns:a="http://schemas.openxmlformats.org/drawingml/2006/main">
+              <a:graphicData uri="http://schemas.openxmlformats.org/drawingml/2006/picture">
+                <pic:pic xmlns:pic="http://schemas.openxmlformats.org/drawingml/2006/picture">
+                  <pic:nvPicPr>
+                    <pic:cNvPr id="26" name="Capture.PNG"/>
+                    <pic:cNvPicPr/>
+                  </pic:nvPicPr>
+                  <pic:blipFill>
+                    <a:blip r:embed="rId22" cstate="print">
+                      <a:extLst>
+                        <a:ext uri="{28A0092B-C50C-407E-A947-70E740481C1C}">
+                          <a14:useLocalDpi xmlns:a14="http://schemas.microsoft.com/office/drawing/2010/main" val="0"/>
+                        </a:ext>
+                      </a:extLst>
+                    </a:blip>
+                    <a:stretch>
+                      <a:fillRect/>
+                    </a:stretch>
+                  </pic:blipFill>
+                  <pic:spPr>
+                    <a:xfrm>
+                      <a:off x="0" y="0"/>
+                      <a:ext cx="5506340" cy="1159760"/>
+                    </a:xfrm>
+                    <a:prstGeom prst="rect">
+                      <a:avLst/>
+                    </a:prstGeom>
+                  </pic:spPr>
+                </pic:pic>
+              </a:graphicData>
+            </a:graphic>
+          </wp:inline>
+        </w:drawing>
+      </w:r>
+    </w:p>
+    <w:p>
+      <w:pPr>
+        <w:pStyle w:val="a3"/>
+        <w:rPr>
+          <w:bCs/>
+        </w:rPr>
+      </w:pPr>
+    </w:p>
+    <w:p>
+      <w:pPr>
+        <w:pStyle w:val="a3"/>
+        <w:rPr>
+          <w:bCs/>
+        </w:rPr>
+      </w:pPr>
+      <w:r>
+        <w:rPr>
+          <w:bCs/>
+        </w:rPr>
+        <w:t xml:space="preserve">Από το στιγμιότυπο της κλάσης </w:t>
+      </w:r>
+      <w:r>
+        <w:rPr>
+          <w:bCs/>
+          <w:lang w:val="en-US"/>
+        </w:rPr>
+        <w:t>Van</w:t>
+      </w:r>
+      <w:r>
+        <w:rPr>
+          <w:bCs/>
+        </w:rPr>
+        <w:t xml:space="preserve"> </w:t>
+      </w:r>
+      <w:r>
+        <w:rPr>
+          <w:bCs/>
+        </w:rPr>
+        <w:t>εξάγεται η επιπλέον πληροφορία ότι το στιγμιότυπο «</w:t>
+      </w:r>
+      <w:r>
+        <w:rPr>
+          <w:bCs/>
+          <w:lang w:val="en-US"/>
+        </w:rPr>
+        <w:t>van</w:t>
+      </w:r>
+      <w:r>
+        <w:rPr>
+          <w:bCs/>
+        </w:rPr>
+        <w:t>1</w:t>
+      </w:r>
+      <w:r>
+        <w:rPr>
+          <w:bCs/>
+        </w:rPr>
+        <w:t>»</w:t>
+      </w:r>
+      <w:r>
+        <w:rPr>
+          <w:bCs/>
+        </w:rPr>
+        <w:t xml:space="preserve"> </w:t>
+      </w:r>
+      <w:r>
+        <w:rPr>
+          <w:bCs/>
+        </w:rPr>
+        <w:t>έχει την ίδια «δύναμη» με το στιγμιότυπο «</w:t>
+      </w:r>
+      <w:r>
+        <w:rPr>
+          <w:bCs/>
+          <w:lang w:val="en-US"/>
+        </w:rPr>
+        <w:t>van</w:t>
+      </w:r>
+      <w:r>
+        <w:rPr>
+          <w:bCs/>
+        </w:rPr>
+        <w:t>2</w:t>
+      </w:r>
+      <w:r>
+        <w:rPr>
+          <w:bCs/>
+        </w:rPr>
+        <w:t>»</w:t>
+      </w:r>
+      <w:r>
+        <w:rPr>
+          <w:bCs/>
+        </w:rPr>
+        <w:t xml:space="preserve"> .</w:t>
+      </w:r>
+    </w:p>
+    <w:p>
+      <w:pPr>
+        <w:pStyle w:val="a3"/>
+        <w:rPr>
+          <w:bCs/>
+        </w:rPr>
+      </w:pPr>
+    </w:p>
+    <w:p>
+      <w:pPr>
+        <w:pStyle w:val="a3"/>
+        <w:numPr>
+          <w:ilvl w:val="0"/>
+          <w:numId w:val="10"/>
+        </w:numPr>
+        <w:rPr>
+          <w:bCs/>
+        </w:rPr>
+      </w:pPr>
+    </w:p>
+    <w:p>
+      <w:pPr>
+        <w:pStyle w:val="a3"/>
+        <w:rPr>
+          <w:bCs/>
+        </w:rPr>
+      </w:pPr>
+      <w:r>
+        <w:rPr>
+          <w:bCs/>
+          <w:noProof/>
+        </w:rPr>
+        <w:drawing>
+          <wp:inline distT="0" distB="0" distL="0" distR="0" wp14:anchorId="19220484" wp14:editId="29E822DD">
+            <wp:extent cx="5274310" cy="1177747"/>
+            <wp:effectExtent l="0" t="0" r="2540" b="3810"/>
+            <wp:docPr id="27" name="Εικόνα 27"/>
+            <wp:cNvGraphicFramePr>
+              <a:graphicFrameLocks xmlns:a="http://schemas.openxmlformats.org/drawingml/2006/main" noChangeAspect="1"/>
+            </wp:cNvGraphicFramePr>
+            <a:graphic xmlns:a="http://schemas.openxmlformats.org/drawingml/2006/main">
+              <a:graphicData uri="http://schemas.openxmlformats.org/drawingml/2006/picture">
+                <pic:pic xmlns:pic="http://schemas.openxmlformats.org/drawingml/2006/picture">
+                  <pic:nvPicPr>
+                    <pic:cNvPr id="27" name="Capture.PNG"/>
+                    <pic:cNvPicPr/>
+                  </pic:nvPicPr>
+                  <pic:blipFill>
+                    <a:blip r:embed="rId23">
+                      <a:extLst>
+                        <a:ext uri="{28A0092B-C50C-407E-A947-70E740481C1C}">
+                          <a14:useLocalDpi xmlns:a14="http://schemas.microsoft.com/office/drawing/2010/main" val="0"/>
+                        </a:ext>
+                      </a:extLst>
+                    </a:blip>
+                    <a:stretch>
+                      <a:fillRect/>
+                    </a:stretch>
+                  </pic:blipFill>
+                  <pic:spPr>
+                    <a:xfrm>
+                      <a:off x="0" y="0"/>
+                      <a:ext cx="5277392" cy="1178435"/>
+                    </a:xfrm>
+                    <a:prstGeom prst="rect">
+                      <a:avLst/>
+                    </a:prstGeom>
+                  </pic:spPr>
+                </pic:pic>
+              </a:graphicData>
+            </a:graphic>
+          </wp:inline>
+        </w:drawing>
+      </w:r>
+    </w:p>
+    <w:p>
+      <w:pPr>
+        <w:pStyle w:val="a3"/>
+        <w:rPr>
+          <w:bCs/>
+        </w:rPr>
+      </w:pPr>
+    </w:p>
+    <w:p>
+      <w:pPr>
+        <w:pStyle w:val="a3"/>
+        <w:rPr>
+          <w:bCs/>
+        </w:rPr>
+      </w:pPr>
+      <w:r>
+        <w:rPr>
+          <w:bCs/>
+        </w:rPr>
+        <w:t>Από το στιγμιότυπο «</w:t>
+      </w:r>
+      <w:r>
+        <w:rPr>
+          <w:bCs/>
+          <w:lang w:val="en-US"/>
+        </w:rPr>
+        <w:t>largeTrunk</w:t>
+      </w:r>
+      <w:r>
+        <w:rPr>
+          <w:bCs/>
+        </w:rPr>
+        <w:t>1</w:t>
+      </w:r>
+      <w:r>
+        <w:rPr>
+          <w:bCs/>
+        </w:rPr>
+        <w:t>»</w:t>
+      </w:r>
+      <w:r>
+        <w:rPr>
+          <w:bCs/>
+        </w:rPr>
+        <w:t xml:space="preserve"> </w:t>
+      </w:r>
+      <w:r>
+        <w:rPr>
+          <w:bCs/>
+        </w:rPr>
+        <w:t xml:space="preserve">βλέπουμε πως εξάγεται επιπλέον γνώση η οποία είναι ότι το φορτηγό είναι μεγάλης χωρητικότητας και ότι χρησιμοποιείται για μεταφορά τροφίμων το οποίο συμπεραίνει ο μηχανισμός διότι η ιδιότητα </w:t>
+      </w:r>
+      <w:r>
+        <w:rPr>
+          <w:bCs/>
+        </w:rPr>
+        <w:t>“</w:t>
+      </w:r>
+      <w:r>
+        <w:rPr>
+          <w:bCs/>
+          <w:lang w:val="en-US"/>
+        </w:rPr>
+        <w:t>productForTransport</w:t>
+      </w:r>
+      <w:r>
+        <w:rPr>
+          <w:bCs/>
+        </w:rPr>
+        <w:t>”</w:t>
+      </w:r>
+      <w:r>
+        <w:rPr>
+          <w:bCs/>
+        </w:rPr>
+        <w:t xml:space="preserve"> </w:t>
+      </w:r>
+      <w:r>
+        <w:rPr>
+          <w:bCs/>
+        </w:rPr>
+        <w:t xml:space="preserve">έχει την τιμή </w:t>
+      </w:r>
+      <w:r>
+        <w:rPr>
+          <w:bCs/>
+        </w:rPr>
+        <w:t>“</w:t>
+      </w:r>
+      <w:r>
+        <w:rPr>
+          <w:bCs/>
+          <w:lang w:val="en-US"/>
+        </w:rPr>
+        <w:t>F</w:t>
+      </w:r>
+      <w:r>
+        <w:rPr>
+          <w:bCs/>
+          <w:lang w:val="en-US"/>
+        </w:rPr>
+        <w:t>ood</w:t>
+      </w:r>
+      <w:r>
+        <w:rPr>
+          <w:bCs/>
+        </w:rPr>
+        <w:t>”</w:t>
+      </w:r>
+      <w:r>
+        <w:rPr>
+          <w:bCs/>
+        </w:rPr>
+        <w:t xml:space="preserve"> .</w:t>
+      </w:r>
+      <w:r>
+        <w:rPr>
+          <w:bCs/>
+        </w:rPr>
+        <w:t xml:space="preserve"> </w:t>
+      </w:r>
+    </w:p>
+    <w:p>
+      <w:pPr>
+        <w:pStyle w:val="a3"/>
+        <w:rPr>
+          <w:bCs/>
+        </w:rPr>
+      </w:pPr>
+    </w:p>
+    <w:p>
+      <w:pPr>
+        <w:pStyle w:val="a3"/>
+        <w:numPr>
+          <w:ilvl w:val="0"/>
+          <w:numId w:val="10"/>
+        </w:numPr>
+        <w:rPr>
+          <w:bCs/>
+        </w:rPr>
+      </w:pPr>
+      <w:r>
+        <w:rPr>
+          <w:bCs/>
+        </w:rPr>
+        <w:t>Δσδς</w:t>
+      </w:r>
+    </w:p>
+    <w:p>
+      <w:pPr>
+        <w:pStyle w:val="a3"/>
+        <w:rPr>
+          <w:bCs/>
+        </w:rPr>
+      </w:pPr>
+      <w:r>
+        <w:rPr>
+          <w:bCs/>
+          <w:noProof/>
+        </w:rPr>
+        <w:drawing>
+          <wp:inline distT="0" distB="0" distL="0" distR="0" wp14:anchorId="31657BCD" wp14:editId="6E26D293">
+            <wp:extent cx="5274310" cy="1075335"/>
+            <wp:effectExtent l="0" t="0" r="2540" b="0"/>
+            <wp:docPr id="29" name="Εικόνα 29"/>
+            <wp:cNvGraphicFramePr>
+              <a:graphicFrameLocks xmlns:a="http://schemas.openxmlformats.org/drawingml/2006/main" noChangeAspect="1"/>
+            </wp:cNvGraphicFramePr>
+            <a:graphic xmlns:a="http://schemas.openxmlformats.org/drawingml/2006/main">
+              <a:graphicData uri="http://schemas.openxmlformats.org/drawingml/2006/picture">
+                <pic:pic xmlns:pic="http://schemas.openxmlformats.org/drawingml/2006/picture">
+                  <pic:nvPicPr>
+                    <pic:cNvPr id="29" name="Capture.PNG"/>
+                    <pic:cNvPicPr/>
+                  </pic:nvPicPr>
+                  <pic:blipFill>
+                    <a:blip r:embed="rId24">
+                      <a:extLst>
+                        <a:ext uri="{28A0092B-C50C-407E-A947-70E740481C1C}">
+                          <a14:useLocalDpi xmlns:a14="http://schemas.microsoft.com/office/drawing/2010/main" val="0"/>
+                        </a:ext>
+                      </a:extLst>
+                    </a:blip>
+                    <a:stretch>
+                      <a:fillRect/>
+                    </a:stretch>
+                  </pic:blipFill>
+                  <pic:spPr>
+                    <a:xfrm>
+                      <a:off x="0" y="0"/>
+                      <a:ext cx="5288248" cy="1078177"/>
+                    </a:xfrm>
+                    <a:prstGeom prst="rect">
+                      <a:avLst/>
+                    </a:prstGeom>
+                  </pic:spPr>
+                </pic:pic>
+              </a:graphicData>
+            </a:graphic>
+          </wp:inline>
+        </w:drawing>
+      </w:r>
+    </w:p>
+    <w:p>
+      <w:pPr>
+        <w:pStyle w:val="a3"/>
+        <w:rPr>
+          <w:bCs/>
+        </w:rPr>
+      </w:pPr>
+      <w:r>
+        <w:rPr>
+          <w:bCs/>
+        </w:rPr>
+        <w:t>Από το στιγμιότυπο «</w:t>
+      </w:r>
+      <w:r>
+        <w:rPr>
+          <w:bCs/>
+          <w:lang w:val="en-US"/>
+        </w:rPr>
+        <w:t>France</w:t>
+      </w:r>
+      <w:r>
+        <w:rPr>
+          <w:bCs/>
+        </w:rPr>
+        <w:t>»</w:t>
+      </w:r>
+      <w:r>
+        <w:rPr>
+          <w:bCs/>
+        </w:rPr>
+        <w:t xml:space="preserve"> και με την χρήση του μη</w:t>
+      </w:r>
+      <w:r>
+        <w:rPr>
+          <w:bCs/>
+        </w:rPr>
+        <w:t>χανισμού</w:t>
+      </w:r>
+      <w:r>
+        <w:rPr>
+          <w:bCs/>
+        </w:rPr>
+        <w:t xml:space="preserve"> συμπερασμού βλέπουμε ποια οχήματα έχουν κατασκευαστεί από την συγκεκριμένη χώρα .</w:t>
+      </w:r>
+    </w:p>
+    <w:p>
+      <w:pPr>
+        <w:pStyle w:val="a3"/>
+        <w:rPr>
+          <w:bCs/>
+        </w:rPr>
+      </w:pPr>
+    </w:p>
+    <w:p>
+      <w:pPr>
+        <w:pStyle w:val="a3"/>
+        <w:numPr>
+          <w:ilvl w:val="0"/>
+          <w:numId w:val="10"/>
+        </w:numPr>
+        <w:rPr>
+          <w:bCs/>
+        </w:rPr>
+      </w:pPr>
+      <w:r>
+        <w:rPr>
+          <w:bCs/>
+        </w:rPr>
+        <w:t>Δσδς</w:t>
+      </w:r>
+    </w:p>
+    <w:p>
+      <w:pPr>
+        <w:pStyle w:val="a3"/>
+        <w:numPr>
+          <w:ilvl w:val="0"/>
+          <w:numId w:val="10"/>
+        </w:numPr>
+        <w:rPr>
+          <w:bCs/>
+        </w:rPr>
+      </w:pPr>
+      <w:r>
+        <w:rPr>
+          <w:bCs/>
+        </w:rPr>
+        <w:t>Δσδ</w:t>
+      </w:r>
+      <w:r>
+        <w:rPr>
+          <w:bCs/>
+        </w:rPr>
+        <w:t xml:space="preserve"> </w:t>
+      </w:r>
     </w:p>
     <w:sectPr>
       <w:pgSz w:w="11906" w:h="16838"/>
@@ -7265,6 +8580,95 @@
     </w:lvl>
   </w:abstractNum>
   <w:abstractNum w:abstractNumId="2" w15:restartNumberingAfterBreak="0">
+    <w:nsid w:val="17637210"/>
+    <w:multiLevelType w:val="hybridMultilevel"/>
+    <w:tmpl w:val="C5FA825C"/>
+    <w:lvl w:ilvl="0" w:tplc="6E54166E">
+      <w:start w:val="1"/>
+      <w:numFmt w:val="decimal"/>
+      <w:lvlText w:val="%1."/>
+      <w:lvlJc w:val="left"/>
+      <w:pPr>
+        <w:ind w:left="1440" w:hanging="360"/>
+      </w:pPr>
+      <w:rPr>
+        <w:rFonts w:hint="default"/>
+      </w:rPr>
+    </w:lvl>
+    <w:lvl w:ilvl="1" w:tplc="04080019" w:tentative="1">
+      <w:start w:val="1"/>
+      <w:numFmt w:val="lowerLetter"/>
+      <w:lvlText w:val="%2."/>
+      <w:lvlJc w:val="left"/>
+      <w:pPr>
+        <w:ind w:left="2160" w:hanging="360"/>
+      </w:pPr>
+    </w:lvl>
+    <w:lvl w:ilvl="2" w:tplc="0408001B" w:tentative="1">
+      <w:start w:val="1"/>
+      <w:numFmt w:val="lowerRoman"/>
+      <w:lvlText w:val="%3."/>
+      <w:lvlJc w:val="right"/>
+      <w:pPr>
+        <w:ind w:left="2880" w:hanging="180"/>
+      </w:pPr>
+    </w:lvl>
+    <w:lvl w:ilvl="3" w:tplc="0408000F" w:tentative="1">
+      <w:start w:val="1"/>
+      <w:numFmt w:val="decimal"/>
+      <w:lvlText w:val="%4."/>
+      <w:lvlJc w:val="left"/>
+      <w:pPr>
+        <w:ind w:left="3600" w:hanging="360"/>
+      </w:pPr>
+    </w:lvl>
+    <w:lvl w:ilvl="4" w:tplc="04080019" w:tentative="1">
+      <w:start w:val="1"/>
+      <w:numFmt w:val="lowerLetter"/>
+      <w:lvlText w:val="%5."/>
+      <w:lvlJc w:val="left"/>
+      <w:pPr>
+        <w:ind w:left="4320" w:hanging="360"/>
+      </w:pPr>
+    </w:lvl>
+    <w:lvl w:ilvl="5" w:tplc="0408001B" w:tentative="1">
+      <w:start w:val="1"/>
+      <w:numFmt w:val="lowerRoman"/>
+      <w:lvlText w:val="%6."/>
+      <w:lvlJc w:val="right"/>
+      <w:pPr>
+        <w:ind w:left="5040" w:hanging="180"/>
+      </w:pPr>
+    </w:lvl>
+    <w:lvl w:ilvl="6" w:tplc="0408000F" w:tentative="1">
+      <w:start w:val="1"/>
+      <w:numFmt w:val="decimal"/>
+      <w:lvlText w:val="%7."/>
+      <w:lvlJc w:val="left"/>
+      <w:pPr>
+        <w:ind w:left="5760" w:hanging="360"/>
+      </w:pPr>
+    </w:lvl>
+    <w:lvl w:ilvl="7" w:tplc="04080019" w:tentative="1">
+      <w:start w:val="1"/>
+      <w:numFmt w:val="lowerLetter"/>
+      <w:lvlText w:val="%8."/>
+      <w:lvlJc w:val="left"/>
+      <w:pPr>
+        <w:ind w:left="6480" w:hanging="360"/>
+      </w:pPr>
+    </w:lvl>
+    <w:lvl w:ilvl="8" w:tplc="0408001B" w:tentative="1">
+      <w:start w:val="1"/>
+      <w:numFmt w:val="lowerRoman"/>
+      <w:lvlText w:val="%9."/>
+      <w:lvlJc w:val="right"/>
+      <w:pPr>
+        <w:ind w:left="7200" w:hanging="180"/>
+      </w:pPr>
+    </w:lvl>
+  </w:abstractNum>
+  <w:abstractNum w:abstractNumId="3" w15:restartNumberingAfterBreak="0">
     <w:nsid w:val="1AC9593D"/>
     <w:multiLevelType w:val="hybridMultilevel"/>
     <w:tmpl w:val="6F20BB66"/>
@@ -7377,7 +8781,7 @@
       </w:rPr>
     </w:lvl>
   </w:abstractNum>
-  <w:abstractNum w:abstractNumId="3" w15:restartNumberingAfterBreak="0">
+  <w:abstractNum w:abstractNumId="4" w15:restartNumberingAfterBreak="0">
     <w:nsid w:val="1B00021F"/>
     <w:multiLevelType w:val="hybridMultilevel"/>
     <w:tmpl w:val="298EB63A"/>
@@ -7490,7 +8894,363 @@
       </w:rPr>
     </w:lvl>
   </w:abstractNum>
-  <w:abstractNum w:abstractNumId="4" w15:restartNumberingAfterBreak="0">
+  <w:abstractNum w:abstractNumId="5" w15:restartNumberingAfterBreak="0">
+    <w:nsid w:val="40083350"/>
+    <w:multiLevelType w:val="hybridMultilevel"/>
+    <w:tmpl w:val="F41A0F50"/>
+    <w:lvl w:ilvl="0" w:tplc="0408000F">
+      <w:start w:val="1"/>
+      <w:numFmt w:val="decimal"/>
+      <w:lvlText w:val="%1."/>
+      <w:lvlJc w:val="left"/>
+      <w:pPr>
+        <w:ind w:left="720" w:hanging="360"/>
+      </w:pPr>
+      <w:rPr>
+        <w:rFonts w:hint="default"/>
+      </w:rPr>
+    </w:lvl>
+    <w:lvl w:ilvl="1" w:tplc="04080019" w:tentative="1">
+      <w:start w:val="1"/>
+      <w:numFmt w:val="lowerLetter"/>
+      <w:lvlText w:val="%2."/>
+      <w:lvlJc w:val="left"/>
+      <w:pPr>
+        <w:ind w:left="1440" w:hanging="360"/>
+      </w:pPr>
+    </w:lvl>
+    <w:lvl w:ilvl="2" w:tplc="0408001B" w:tentative="1">
+      <w:start w:val="1"/>
+      <w:numFmt w:val="lowerRoman"/>
+      <w:lvlText w:val="%3."/>
+      <w:lvlJc w:val="right"/>
+      <w:pPr>
+        <w:ind w:left="2160" w:hanging="180"/>
+      </w:pPr>
+    </w:lvl>
+    <w:lvl w:ilvl="3" w:tplc="0408000F" w:tentative="1">
+      <w:start w:val="1"/>
+      <w:numFmt w:val="decimal"/>
+      <w:lvlText w:val="%4."/>
+      <w:lvlJc w:val="left"/>
+      <w:pPr>
+        <w:ind w:left="2880" w:hanging="360"/>
+      </w:pPr>
+    </w:lvl>
+    <w:lvl w:ilvl="4" w:tplc="04080019" w:tentative="1">
+      <w:start w:val="1"/>
+      <w:numFmt w:val="lowerLetter"/>
+      <w:lvlText w:val="%5."/>
+      <w:lvlJc w:val="left"/>
+      <w:pPr>
+        <w:ind w:left="3600" w:hanging="360"/>
+      </w:pPr>
+    </w:lvl>
+    <w:lvl w:ilvl="5" w:tplc="0408001B" w:tentative="1">
+      <w:start w:val="1"/>
+      <w:numFmt w:val="lowerRoman"/>
+      <w:lvlText w:val="%6."/>
+      <w:lvlJc w:val="right"/>
+      <w:pPr>
+        <w:ind w:left="4320" w:hanging="180"/>
+      </w:pPr>
+    </w:lvl>
+    <w:lvl w:ilvl="6" w:tplc="0408000F" w:tentative="1">
+      <w:start w:val="1"/>
+      <w:numFmt w:val="decimal"/>
+      <w:lvlText w:val="%7."/>
+      <w:lvlJc w:val="left"/>
+      <w:pPr>
+        <w:ind w:left="5040" w:hanging="360"/>
+      </w:pPr>
+    </w:lvl>
+    <w:lvl w:ilvl="7" w:tplc="04080019" w:tentative="1">
+      <w:start w:val="1"/>
+      <w:numFmt w:val="lowerLetter"/>
+      <w:lvlText w:val="%8."/>
+      <w:lvlJc w:val="left"/>
+      <w:pPr>
+        <w:ind w:left="5760" w:hanging="360"/>
+      </w:pPr>
+    </w:lvl>
+    <w:lvl w:ilvl="8" w:tplc="0408001B" w:tentative="1">
+      <w:start w:val="1"/>
+      <w:numFmt w:val="lowerRoman"/>
+      <w:lvlText w:val="%9."/>
+      <w:lvlJc w:val="right"/>
+      <w:pPr>
+        <w:ind w:left="6480" w:hanging="180"/>
+      </w:pPr>
+    </w:lvl>
+  </w:abstractNum>
+  <w:abstractNum w:abstractNumId="6" w15:restartNumberingAfterBreak="0">
+    <w:nsid w:val="430274FA"/>
+    <w:multiLevelType w:val="hybridMultilevel"/>
+    <w:tmpl w:val="9CD8976C"/>
+    <w:lvl w:ilvl="0" w:tplc="856CE9A2">
+      <w:start w:val="1"/>
+      <w:numFmt w:val="decimal"/>
+      <w:lvlText w:val="%1."/>
+      <w:lvlJc w:val="left"/>
+      <w:pPr>
+        <w:ind w:left="720" w:hanging="360"/>
+      </w:pPr>
+      <w:rPr>
+        <w:rFonts w:asciiTheme="minorHAnsi" w:eastAsiaTheme="minorHAnsi" w:hAnsiTheme="minorHAnsi" w:cstheme="minorBidi"/>
+      </w:rPr>
+    </w:lvl>
+    <w:lvl w:ilvl="1" w:tplc="04080019" w:tentative="1">
+      <w:start w:val="1"/>
+      <w:numFmt w:val="lowerLetter"/>
+      <w:lvlText w:val="%2."/>
+      <w:lvlJc w:val="left"/>
+      <w:pPr>
+        <w:ind w:left="1440" w:hanging="360"/>
+      </w:pPr>
+    </w:lvl>
+    <w:lvl w:ilvl="2" w:tplc="0408001B" w:tentative="1">
+      <w:start w:val="1"/>
+      <w:numFmt w:val="lowerRoman"/>
+      <w:lvlText w:val="%3."/>
+      <w:lvlJc w:val="right"/>
+      <w:pPr>
+        <w:ind w:left="2160" w:hanging="180"/>
+      </w:pPr>
+    </w:lvl>
+    <w:lvl w:ilvl="3" w:tplc="0408000F" w:tentative="1">
+      <w:start w:val="1"/>
+      <w:numFmt w:val="decimal"/>
+      <w:lvlText w:val="%4."/>
+      <w:lvlJc w:val="left"/>
+      <w:pPr>
+        <w:ind w:left="2880" w:hanging="360"/>
+      </w:pPr>
+    </w:lvl>
+    <w:lvl w:ilvl="4" w:tplc="04080019" w:tentative="1">
+      <w:start w:val="1"/>
+      <w:numFmt w:val="lowerLetter"/>
+      <w:lvlText w:val="%5."/>
+      <w:lvlJc w:val="left"/>
+      <w:pPr>
+        <w:ind w:left="3600" w:hanging="360"/>
+      </w:pPr>
+    </w:lvl>
+    <w:lvl w:ilvl="5" w:tplc="0408001B" w:tentative="1">
+      <w:start w:val="1"/>
+      <w:numFmt w:val="lowerRoman"/>
+      <w:lvlText w:val="%6."/>
+      <w:lvlJc w:val="right"/>
+      <w:pPr>
+        <w:ind w:left="4320" w:hanging="180"/>
+      </w:pPr>
+    </w:lvl>
+    <w:lvl w:ilvl="6" w:tplc="0408000F" w:tentative="1">
+      <w:start w:val="1"/>
+      <w:numFmt w:val="decimal"/>
+      <w:lvlText w:val="%7."/>
+      <w:lvlJc w:val="left"/>
+      <w:pPr>
+        <w:ind w:left="5040" w:hanging="360"/>
+      </w:pPr>
+    </w:lvl>
+    <w:lvl w:ilvl="7" w:tplc="04080019" w:tentative="1">
+      <w:start w:val="1"/>
+      <w:numFmt w:val="lowerLetter"/>
+      <w:lvlText w:val="%8."/>
+      <w:lvlJc w:val="left"/>
+      <w:pPr>
+        <w:ind w:left="5760" w:hanging="360"/>
+      </w:pPr>
+    </w:lvl>
+    <w:lvl w:ilvl="8" w:tplc="0408001B" w:tentative="1">
+      <w:start w:val="1"/>
+      <w:numFmt w:val="lowerRoman"/>
+      <w:lvlText w:val="%9."/>
+      <w:lvlJc w:val="right"/>
+      <w:pPr>
+        <w:ind w:left="6480" w:hanging="180"/>
+      </w:pPr>
+    </w:lvl>
+  </w:abstractNum>
+  <w:abstractNum w:abstractNumId="7" w15:restartNumberingAfterBreak="0">
+    <w:nsid w:val="43F71F4C"/>
+    <w:multiLevelType w:val="hybridMultilevel"/>
+    <w:tmpl w:val="AF967D94"/>
+    <w:lvl w:ilvl="0" w:tplc="BFC21F14">
+      <w:start w:val="1"/>
+      <w:numFmt w:val="decimal"/>
+      <w:lvlText w:val="%1."/>
+      <w:lvlJc w:val="left"/>
+      <w:pPr>
+        <w:ind w:left="1800" w:hanging="360"/>
+      </w:pPr>
+      <w:rPr>
+        <w:rFonts w:hint="default"/>
+      </w:rPr>
+    </w:lvl>
+    <w:lvl w:ilvl="1" w:tplc="04080019" w:tentative="1">
+      <w:start w:val="1"/>
+      <w:numFmt w:val="lowerLetter"/>
+      <w:lvlText w:val="%2."/>
+      <w:lvlJc w:val="left"/>
+      <w:pPr>
+        <w:ind w:left="2520" w:hanging="360"/>
+      </w:pPr>
+    </w:lvl>
+    <w:lvl w:ilvl="2" w:tplc="0408001B" w:tentative="1">
+      <w:start w:val="1"/>
+      <w:numFmt w:val="lowerRoman"/>
+      <w:lvlText w:val="%3."/>
+      <w:lvlJc w:val="right"/>
+      <w:pPr>
+        <w:ind w:left="3240" w:hanging="180"/>
+      </w:pPr>
+    </w:lvl>
+    <w:lvl w:ilvl="3" w:tplc="0408000F" w:tentative="1">
+      <w:start w:val="1"/>
+      <w:numFmt w:val="decimal"/>
+      <w:lvlText w:val="%4."/>
+      <w:lvlJc w:val="left"/>
+      <w:pPr>
+        <w:ind w:left="3960" w:hanging="360"/>
+      </w:pPr>
+    </w:lvl>
+    <w:lvl w:ilvl="4" w:tplc="04080019" w:tentative="1">
+      <w:start w:val="1"/>
+      <w:numFmt w:val="lowerLetter"/>
+      <w:lvlText w:val="%5."/>
+      <w:lvlJc w:val="left"/>
+      <w:pPr>
+        <w:ind w:left="4680" w:hanging="360"/>
+      </w:pPr>
+    </w:lvl>
+    <w:lvl w:ilvl="5" w:tplc="0408001B" w:tentative="1">
+      <w:start w:val="1"/>
+      <w:numFmt w:val="lowerRoman"/>
+      <w:lvlText w:val="%6."/>
+      <w:lvlJc w:val="right"/>
+      <w:pPr>
+        <w:ind w:left="5400" w:hanging="180"/>
+      </w:pPr>
+    </w:lvl>
+    <w:lvl w:ilvl="6" w:tplc="0408000F" w:tentative="1">
+      <w:start w:val="1"/>
+      <w:numFmt w:val="decimal"/>
+      <w:lvlText w:val="%7."/>
+      <w:lvlJc w:val="left"/>
+      <w:pPr>
+        <w:ind w:left="6120" w:hanging="360"/>
+      </w:pPr>
+    </w:lvl>
+    <w:lvl w:ilvl="7" w:tplc="04080019" w:tentative="1">
+      <w:start w:val="1"/>
+      <w:numFmt w:val="lowerLetter"/>
+      <w:lvlText w:val="%8."/>
+      <w:lvlJc w:val="left"/>
+      <w:pPr>
+        <w:ind w:left="6840" w:hanging="360"/>
+      </w:pPr>
+    </w:lvl>
+    <w:lvl w:ilvl="8" w:tplc="0408001B" w:tentative="1">
+      <w:start w:val="1"/>
+      <w:numFmt w:val="lowerRoman"/>
+      <w:lvlText w:val="%9."/>
+      <w:lvlJc w:val="right"/>
+      <w:pPr>
+        <w:ind w:left="7560" w:hanging="180"/>
+      </w:pPr>
+    </w:lvl>
+  </w:abstractNum>
+  <w:abstractNum w:abstractNumId="8" w15:restartNumberingAfterBreak="0">
+    <w:nsid w:val="4A4E687E"/>
+    <w:multiLevelType w:val="hybridMultilevel"/>
+    <w:tmpl w:val="66703910"/>
+    <w:lvl w:ilvl="0" w:tplc="0408000F">
+      <w:start w:val="1"/>
+      <w:numFmt w:val="decimal"/>
+      <w:lvlText w:val="%1."/>
+      <w:lvlJc w:val="left"/>
+      <w:pPr>
+        <w:ind w:left="720" w:hanging="360"/>
+      </w:pPr>
+      <w:rPr>
+        <w:rFonts w:hint="default"/>
+      </w:rPr>
+    </w:lvl>
+    <w:lvl w:ilvl="1" w:tplc="04080019" w:tentative="1">
+      <w:start w:val="1"/>
+      <w:numFmt w:val="lowerLetter"/>
+      <w:lvlText w:val="%2."/>
+      <w:lvlJc w:val="left"/>
+      <w:pPr>
+        <w:ind w:left="1440" w:hanging="360"/>
+      </w:pPr>
+    </w:lvl>
+    <w:lvl w:ilvl="2" w:tplc="0408001B" w:tentative="1">
+      <w:start w:val="1"/>
+      <w:numFmt w:val="lowerRoman"/>
+      <w:lvlText w:val="%3."/>
+      <w:lvlJc w:val="right"/>
+      <w:pPr>
+        <w:ind w:left="2160" w:hanging="180"/>
+      </w:pPr>
+    </w:lvl>
+    <w:lvl w:ilvl="3" w:tplc="0408000F" w:tentative="1">
+      <w:start w:val="1"/>
+      <w:numFmt w:val="decimal"/>
+      <w:lvlText w:val="%4."/>
+      <w:lvlJc w:val="left"/>
+      <w:pPr>
+        <w:ind w:left="2880" w:hanging="360"/>
+      </w:pPr>
+    </w:lvl>
+    <w:lvl w:ilvl="4" w:tplc="04080019" w:tentative="1">
+      <w:start w:val="1"/>
+      <w:numFmt w:val="lowerLetter"/>
+      <w:lvlText w:val="%5."/>
+      <w:lvlJc w:val="left"/>
+      <w:pPr>
+        <w:ind w:left="3600" w:hanging="360"/>
+      </w:pPr>
+    </w:lvl>
+    <w:lvl w:ilvl="5" w:tplc="0408001B" w:tentative="1">
+      <w:start w:val="1"/>
+      <w:numFmt w:val="lowerRoman"/>
+      <w:lvlText w:val="%6."/>
+      <w:lvlJc w:val="right"/>
+      <w:pPr>
+        <w:ind w:left="4320" w:hanging="180"/>
+      </w:pPr>
+    </w:lvl>
+    <w:lvl w:ilvl="6" w:tplc="0408000F" w:tentative="1">
+      <w:start w:val="1"/>
+      <w:numFmt w:val="decimal"/>
+      <w:lvlText w:val="%7."/>
+      <w:lvlJc w:val="left"/>
+      <w:pPr>
+        <w:ind w:left="5040" w:hanging="360"/>
+      </w:pPr>
+    </w:lvl>
+    <w:lvl w:ilvl="7" w:tplc="04080019" w:tentative="1">
+      <w:start w:val="1"/>
+      <w:numFmt w:val="lowerLetter"/>
+      <w:lvlText w:val="%8."/>
+      <w:lvlJc w:val="left"/>
+      <w:pPr>
+        <w:ind w:left="5760" w:hanging="360"/>
+      </w:pPr>
+    </w:lvl>
+    <w:lvl w:ilvl="8" w:tplc="0408001B" w:tentative="1">
+      <w:start w:val="1"/>
+      <w:numFmt w:val="lowerRoman"/>
+      <w:lvlText w:val="%9."/>
+      <w:lvlJc w:val="right"/>
+      <w:pPr>
+        <w:ind w:left="6480" w:hanging="180"/>
+      </w:pPr>
+    </w:lvl>
+  </w:abstractNum>
+  <w:abstractNum w:abstractNumId="9" w15:restartNumberingAfterBreak="0">
     <w:nsid w:val="4BFE05D6"/>
     <w:multiLevelType w:val="hybridMultilevel"/>
     <w:tmpl w:val="7FD80BDE"/>
@@ -7603,7 +9363,274 @@
       </w:rPr>
     </w:lvl>
   </w:abstractNum>
-  <w:abstractNum w:abstractNumId="5" w15:restartNumberingAfterBreak="0">
+  <w:abstractNum w:abstractNumId="10" w15:restartNumberingAfterBreak="0">
+    <w:nsid w:val="532B50B4"/>
+    <w:multiLevelType w:val="hybridMultilevel"/>
+    <w:tmpl w:val="3E70C1B6"/>
+    <w:lvl w:ilvl="0" w:tplc="5854F23A">
+      <w:start w:val="1"/>
+      <w:numFmt w:val="decimal"/>
+      <w:lvlText w:val="%1."/>
+      <w:lvlJc w:val="left"/>
+      <w:pPr>
+        <w:ind w:left="1800" w:hanging="360"/>
+      </w:pPr>
+      <w:rPr>
+        <w:rFonts w:hint="default"/>
+      </w:rPr>
+    </w:lvl>
+    <w:lvl w:ilvl="1" w:tplc="04080019" w:tentative="1">
+      <w:start w:val="1"/>
+      <w:numFmt w:val="lowerLetter"/>
+      <w:lvlText w:val="%2."/>
+      <w:lvlJc w:val="left"/>
+      <w:pPr>
+        <w:ind w:left="2520" w:hanging="360"/>
+      </w:pPr>
+    </w:lvl>
+    <w:lvl w:ilvl="2" w:tplc="0408001B" w:tentative="1">
+      <w:start w:val="1"/>
+      <w:numFmt w:val="lowerRoman"/>
+      <w:lvlText w:val="%3."/>
+      <w:lvlJc w:val="right"/>
+      <w:pPr>
+        <w:ind w:left="3240" w:hanging="180"/>
+      </w:pPr>
+    </w:lvl>
+    <w:lvl w:ilvl="3" w:tplc="0408000F" w:tentative="1">
+      <w:start w:val="1"/>
+      <w:numFmt w:val="decimal"/>
+      <w:lvlText w:val="%4."/>
+      <w:lvlJc w:val="left"/>
+      <w:pPr>
+        <w:ind w:left="3960" w:hanging="360"/>
+      </w:pPr>
+    </w:lvl>
+    <w:lvl w:ilvl="4" w:tplc="04080019" w:tentative="1">
+      <w:start w:val="1"/>
+      <w:numFmt w:val="lowerLetter"/>
+      <w:lvlText w:val="%5."/>
+      <w:lvlJc w:val="left"/>
+      <w:pPr>
+        <w:ind w:left="4680" w:hanging="360"/>
+      </w:pPr>
+    </w:lvl>
+    <w:lvl w:ilvl="5" w:tplc="0408001B" w:tentative="1">
+      <w:start w:val="1"/>
+      <w:numFmt w:val="lowerRoman"/>
+      <w:lvlText w:val="%6."/>
+      <w:lvlJc w:val="right"/>
+      <w:pPr>
+        <w:ind w:left="5400" w:hanging="180"/>
+      </w:pPr>
+    </w:lvl>
+    <w:lvl w:ilvl="6" w:tplc="0408000F" w:tentative="1">
+      <w:start w:val="1"/>
+      <w:numFmt w:val="decimal"/>
+      <w:lvlText w:val="%7."/>
+      <w:lvlJc w:val="left"/>
+      <w:pPr>
+        <w:ind w:left="6120" w:hanging="360"/>
+      </w:pPr>
+    </w:lvl>
+    <w:lvl w:ilvl="7" w:tplc="04080019" w:tentative="1">
+      <w:start w:val="1"/>
+      <w:numFmt w:val="lowerLetter"/>
+      <w:lvlText w:val="%8."/>
+      <w:lvlJc w:val="left"/>
+      <w:pPr>
+        <w:ind w:left="6840" w:hanging="360"/>
+      </w:pPr>
+    </w:lvl>
+    <w:lvl w:ilvl="8" w:tplc="0408001B" w:tentative="1">
+      <w:start w:val="1"/>
+      <w:numFmt w:val="lowerRoman"/>
+      <w:lvlText w:val="%9."/>
+      <w:lvlJc w:val="right"/>
+      <w:pPr>
+        <w:ind w:left="7560" w:hanging="180"/>
+      </w:pPr>
+    </w:lvl>
+  </w:abstractNum>
+  <w:abstractNum w:abstractNumId="11" w15:restartNumberingAfterBreak="0">
+    <w:nsid w:val="76BB4267"/>
+    <w:multiLevelType w:val="hybridMultilevel"/>
+    <w:tmpl w:val="3E70C1B6"/>
+    <w:lvl w:ilvl="0" w:tplc="5854F23A">
+      <w:start w:val="1"/>
+      <w:numFmt w:val="decimal"/>
+      <w:lvlText w:val="%1."/>
+      <w:lvlJc w:val="left"/>
+      <w:pPr>
+        <w:ind w:left="1800" w:hanging="360"/>
+      </w:pPr>
+      <w:rPr>
+        <w:rFonts w:hint="default"/>
+      </w:rPr>
+    </w:lvl>
+    <w:lvl w:ilvl="1" w:tplc="04080019" w:tentative="1">
+      <w:start w:val="1"/>
+      <w:numFmt w:val="lowerLetter"/>
+      <w:lvlText w:val="%2."/>
+      <w:lvlJc w:val="left"/>
+      <w:pPr>
+        <w:ind w:left="2520" w:hanging="360"/>
+      </w:pPr>
+    </w:lvl>
+    <w:lvl w:ilvl="2" w:tplc="0408001B" w:tentative="1">
+      <w:start w:val="1"/>
+      <w:numFmt w:val="lowerRoman"/>
+      <w:lvlText w:val="%3."/>
+      <w:lvlJc w:val="right"/>
+      <w:pPr>
+        <w:ind w:left="3240" w:hanging="180"/>
+      </w:pPr>
+    </w:lvl>
+    <w:lvl w:ilvl="3" w:tplc="0408000F" w:tentative="1">
+      <w:start w:val="1"/>
+      <w:numFmt w:val="decimal"/>
+      <w:lvlText w:val="%4."/>
+      <w:lvlJc w:val="left"/>
+      <w:pPr>
+        <w:ind w:left="3960" w:hanging="360"/>
+      </w:pPr>
+    </w:lvl>
+    <w:lvl w:ilvl="4" w:tplc="04080019" w:tentative="1">
+      <w:start w:val="1"/>
+      <w:numFmt w:val="lowerLetter"/>
+      <w:lvlText w:val="%5."/>
+      <w:lvlJc w:val="left"/>
+      <w:pPr>
+        <w:ind w:left="4680" w:hanging="360"/>
+      </w:pPr>
+    </w:lvl>
+    <w:lvl w:ilvl="5" w:tplc="0408001B" w:tentative="1">
+      <w:start w:val="1"/>
+      <w:numFmt w:val="lowerRoman"/>
+      <w:lvlText w:val="%6."/>
+      <w:lvlJc w:val="right"/>
+      <w:pPr>
+        <w:ind w:left="5400" w:hanging="180"/>
+      </w:pPr>
+    </w:lvl>
+    <w:lvl w:ilvl="6" w:tplc="0408000F" w:tentative="1">
+      <w:start w:val="1"/>
+      <w:numFmt w:val="decimal"/>
+      <w:lvlText w:val="%7."/>
+      <w:lvlJc w:val="left"/>
+      <w:pPr>
+        <w:ind w:left="6120" w:hanging="360"/>
+      </w:pPr>
+    </w:lvl>
+    <w:lvl w:ilvl="7" w:tplc="04080019" w:tentative="1">
+      <w:start w:val="1"/>
+      <w:numFmt w:val="lowerLetter"/>
+      <w:lvlText w:val="%8."/>
+      <w:lvlJc w:val="left"/>
+      <w:pPr>
+        <w:ind w:left="6840" w:hanging="360"/>
+      </w:pPr>
+    </w:lvl>
+    <w:lvl w:ilvl="8" w:tplc="0408001B" w:tentative="1">
+      <w:start w:val="1"/>
+      <w:numFmt w:val="lowerRoman"/>
+      <w:lvlText w:val="%9."/>
+      <w:lvlJc w:val="right"/>
+      <w:pPr>
+        <w:ind w:left="7560" w:hanging="180"/>
+      </w:pPr>
+    </w:lvl>
+  </w:abstractNum>
+  <w:abstractNum w:abstractNumId="12" w15:restartNumberingAfterBreak="0">
+    <w:nsid w:val="7D562228"/>
+    <w:multiLevelType w:val="hybridMultilevel"/>
+    <w:tmpl w:val="3E70C1B6"/>
+    <w:lvl w:ilvl="0" w:tplc="5854F23A">
+      <w:start w:val="1"/>
+      <w:numFmt w:val="decimal"/>
+      <w:lvlText w:val="%1."/>
+      <w:lvlJc w:val="left"/>
+      <w:pPr>
+        <w:ind w:left="1800" w:hanging="360"/>
+      </w:pPr>
+      <w:rPr>
+        <w:rFonts w:hint="default"/>
+      </w:rPr>
+    </w:lvl>
+    <w:lvl w:ilvl="1" w:tplc="04080019" w:tentative="1">
+      <w:start w:val="1"/>
+      <w:numFmt w:val="lowerLetter"/>
+      <w:lvlText w:val="%2."/>
+      <w:lvlJc w:val="left"/>
+      <w:pPr>
+        <w:ind w:left="2520" w:hanging="360"/>
+      </w:pPr>
+    </w:lvl>
+    <w:lvl w:ilvl="2" w:tplc="0408001B" w:tentative="1">
+      <w:start w:val="1"/>
+      <w:numFmt w:val="lowerRoman"/>
+      <w:lvlText w:val="%3."/>
+      <w:lvlJc w:val="right"/>
+      <w:pPr>
+        <w:ind w:left="3240" w:hanging="180"/>
+      </w:pPr>
+    </w:lvl>
+    <w:lvl w:ilvl="3" w:tplc="0408000F" w:tentative="1">
+      <w:start w:val="1"/>
+      <w:numFmt w:val="decimal"/>
+      <w:lvlText w:val="%4."/>
+      <w:lvlJc w:val="left"/>
+      <w:pPr>
+        <w:ind w:left="3960" w:hanging="360"/>
+      </w:pPr>
+    </w:lvl>
+    <w:lvl w:ilvl="4" w:tplc="04080019" w:tentative="1">
+      <w:start w:val="1"/>
+      <w:numFmt w:val="lowerLetter"/>
+      <w:lvlText w:val="%5."/>
+      <w:lvlJc w:val="left"/>
+      <w:pPr>
+        <w:ind w:left="4680" w:hanging="360"/>
+      </w:pPr>
+    </w:lvl>
+    <w:lvl w:ilvl="5" w:tplc="0408001B" w:tentative="1">
+      <w:start w:val="1"/>
+      <w:numFmt w:val="lowerRoman"/>
+      <w:lvlText w:val="%6."/>
+      <w:lvlJc w:val="right"/>
+      <w:pPr>
+        <w:ind w:left="5400" w:hanging="180"/>
+      </w:pPr>
+    </w:lvl>
+    <w:lvl w:ilvl="6" w:tplc="0408000F" w:tentative="1">
+      <w:start w:val="1"/>
+      <w:numFmt w:val="decimal"/>
+      <w:lvlText w:val="%7."/>
+      <w:lvlJc w:val="left"/>
+      <w:pPr>
+        <w:ind w:left="6120" w:hanging="360"/>
+      </w:pPr>
+    </w:lvl>
+    <w:lvl w:ilvl="7" w:tplc="04080019" w:tentative="1">
+      <w:start w:val="1"/>
+      <w:numFmt w:val="lowerLetter"/>
+      <w:lvlText w:val="%8."/>
+      <w:lvlJc w:val="left"/>
+      <w:pPr>
+        <w:ind w:left="6840" w:hanging="360"/>
+      </w:pPr>
+    </w:lvl>
+    <w:lvl w:ilvl="8" w:tplc="0408001B" w:tentative="1">
+      <w:start w:val="1"/>
+      <w:numFmt w:val="lowerRoman"/>
+      <w:lvlText w:val="%9."/>
+      <w:lvlJc w:val="right"/>
+      <w:pPr>
+        <w:ind w:left="7560" w:hanging="180"/>
+      </w:pPr>
+    </w:lvl>
+  </w:abstractNum>
+  <w:abstractNum w:abstractNumId="13" w15:restartNumberingAfterBreak="0">
     <w:nsid w:val="7D7723FC"/>
     <w:multiLevelType w:val="hybridMultilevel"/>
     <w:tmpl w:val="7E6EAC4E"/>
@@ -7717,22 +9744,46 @@
     </w:lvl>
   </w:abstractNum>
   <w:num w:numId="1">
-    <w:abstractNumId w:val="4"/>
+    <w:abstractNumId w:val="9"/>
   </w:num>
   <w:num w:numId="2">
     <w:abstractNumId w:val="0"/>
   </w:num>
   <w:num w:numId="3">
-    <w:abstractNumId w:val="2"/>
+    <w:abstractNumId w:val="3"/>
   </w:num>
   <w:num w:numId="4">
-    <w:abstractNumId w:val="5"/>
+    <w:abstractNumId w:val="13"/>
   </w:num>
   <w:num w:numId="5">
-    <w:abstractNumId w:val="3"/>
+    <w:abstractNumId w:val="4"/>
   </w:num>
   <w:num w:numId="6">
     <w:abstractNumId w:val="1"/>
+  </w:num>
+  <w:num w:numId="7">
+    <w:abstractNumId w:val="6"/>
+  </w:num>
+  <w:num w:numId="8">
+    <w:abstractNumId w:val="2"/>
+  </w:num>
+  <w:num w:numId="9">
+    <w:abstractNumId w:val="8"/>
+  </w:num>
+  <w:num w:numId="10">
+    <w:abstractNumId w:val="5"/>
+  </w:num>
+  <w:num w:numId="11">
+    <w:abstractNumId w:val="12"/>
+  </w:num>
+  <w:num w:numId="12">
+    <w:abstractNumId w:val="7"/>
+  </w:num>
+  <w:num w:numId="13">
+    <w:abstractNumId w:val="11"/>
+  </w:num>
+  <w:num w:numId="14">
+    <w:abstractNumId w:val="10"/>
   </w:num>
 </w:numbering>
 </file>

</xml_diff>